<commit_message>
Commit to the Master
</commit_message>
<xml_diff>
--- a/CS598 Practical Statistical Learning/Project/Project Report/PSL Project 1 Report.docx
+++ b/CS598 Practical Statistical Learning/Project/Project Report/PSL Project 1 Report.docx
@@ -15,6 +15,225 @@
           <w:szCs w:val="60"/>
         </w:rPr>
         <w:t>PSL Project 1 Report</w:t>
+      </w:r>
+    </w:p>
+    <w:p>
+      <w:pPr>
+        <w:rPr>
+          <w:sz w:val="36"/>
+          <w:szCs w:val="36"/>
+        </w:rPr>
+      </w:pPr>
+      <w:proofErr w:type="spellStart"/>
+      <w:r>
+        <w:rPr>
+          <w:color w:val="00B0F0"/>
+          <w:sz w:val="36"/>
+          <w:szCs w:val="36"/>
+        </w:rPr>
+        <w:t>Sushanta</w:t>
+      </w:r>
+      <w:proofErr w:type="spellEnd"/>
+      <w:r>
+        <w:rPr>
+          <w:color w:val="00B0F0"/>
+          <w:sz w:val="36"/>
+          <w:szCs w:val="36"/>
+        </w:rPr>
+        <w:t xml:space="preserve"> Panda (net Id = panda5)</w:t>
+      </w:r>
+    </w:p>
+    <w:p>
+      <w:pPr>
+        <w:rPr>
+          <w:sz w:val="40"/>
+          <w:szCs w:val="40"/>
+        </w:rPr>
+      </w:pPr>
+      <w:r>
+        <w:rPr>
+          <w:sz w:val="40"/>
+          <w:szCs w:val="40"/>
+        </w:rPr>
+        <w:t>Introduction to Ames Housing Dataset</w:t>
+      </w:r>
+    </w:p>
+    <w:p>
+      <w:pPr>
+        <w:rPr>
+          <w:sz w:val="40"/>
+          <w:szCs w:val="40"/>
+        </w:rPr>
+      </w:pPr>
+      <w:r>
+        <w:t xml:space="preserve">Ames Dataset </w:t>
+      </w:r>
+      <w:r>
+        <w:t xml:space="preserve">is the housing dataset, where the features are about a house. The dataset contains 2930 rows and around 83 Features (Including </w:t>
+      </w:r>
+      <w:r>
+        <w:rPr>
+          <w:b/>
+          <w:bCs/>
+        </w:rPr>
+        <w:t>Primary Key</w:t>
+      </w:r>
+      <w:r>
+        <w:t xml:space="preserve"> for each Property ‘Property ID’ and </w:t>
+      </w:r>
+      <w:r>
+        <w:rPr>
+          <w:b/>
+          <w:bCs/>
+        </w:rPr>
+        <w:t>Target Variable</w:t>
+      </w:r>
+      <w:r>
+        <w:t xml:space="preserve"> – ‘Sale_Price’). The dataset contains </w:t>
+      </w:r>
+      <w:r>
+        <w:rPr>
+          <w:b/>
+          <w:bCs/>
+        </w:rPr>
+        <w:t>46</w:t>
+      </w:r>
+      <w:r>
+        <w:t xml:space="preserve"> Categorical variable and </w:t>
+      </w:r>
+      <w:r>
+        <w:rPr>
+          <w:b/>
+          <w:bCs/>
+        </w:rPr>
+        <w:t>37</w:t>
+      </w:r>
+      <w:r>
+        <w:t xml:space="preserve"> </w:t>
+      </w:r>
+      <w:r>
+        <w:t>c</w:t>
+      </w:r>
+      <w:r>
+        <w:t xml:space="preserve">ontinuous </w:t>
+      </w:r>
+      <w:r>
+        <w:t>variables</w:t>
+      </w:r>
+      <w:r>
+        <w:t xml:space="preserve"> (including PID and ‘Sale_Price)</w:t>
+      </w:r>
+      <w:r>
+        <w:t xml:space="preserve">. </w:t>
+      </w:r>
+    </w:p>
+    <w:p>
+      <w:pPr>
+        <w:rPr>
+          <w:sz w:val="40"/>
+          <w:szCs w:val="40"/>
+        </w:rPr>
+      </w:pPr>
+      <w:r>
+        <w:rPr>
+          <w:sz w:val="40"/>
+          <w:szCs w:val="40"/>
+        </w:rPr>
+        <w:t>Goal</w:t>
+      </w:r>
+      <w:r>
+        <w:rPr>
+          <w:sz w:val="40"/>
+          <w:szCs w:val="40"/>
+        </w:rPr>
+        <w:t xml:space="preserve"> </w:t>
+      </w:r>
+    </w:p>
+    <w:p>
+      <w:pPr>
+        <w:rPr>
+          <w:sz w:val="40"/>
+          <w:szCs w:val="40"/>
+        </w:rPr>
+      </w:pPr>
+      <w:r>
+        <w:t xml:space="preserve">Goal of the Project is to predict the “Sale_Price” of the Ames Housing Dataset </w:t>
+      </w:r>
+      <w:r>
+        <w:t>where we need to create 2 separate model, 1</w:t>
+      </w:r>
+      <w:r>
+        <w:rPr>
+          <w:vertAlign w:val="superscript"/>
+        </w:rPr>
+        <w:t>st</w:t>
+      </w:r>
+      <w:r>
+        <w:t xml:space="preserve"> is from the Linear Regression Category (Lasso / Ridge or Elastic net)</w:t>
+      </w:r>
+      <w:r>
+        <w:t xml:space="preserve"> </w:t>
+      </w:r>
+      <w:r>
+        <w:t>and 2</w:t>
+      </w:r>
+      <w:r>
+        <w:rPr>
+          <w:vertAlign w:val="superscript"/>
+        </w:rPr>
+        <w:t>nd</w:t>
+      </w:r>
+      <w:r>
+        <w:t xml:space="preserve"> is from the boosting (Random Forest / Xgboost or Light GBM). The metric to measure the accuracy would be the Root Mean Square Error (RMSE), where the ‘Sale_Price’ would be converted in the log scale. We have given 10 folder sets (Train.csv + Test.csv), where after the model is being trained the test accuracy of the 1</w:t>
+      </w:r>
+      <w:r>
+        <w:rPr>
+          <w:vertAlign w:val="superscript"/>
+        </w:rPr>
+        <w:t>st</w:t>
+      </w:r>
+      <w:r>
+        <w:t xml:space="preserve"> 5 folder should be below </w:t>
+      </w:r>
+      <w:r>
+        <w:rPr>
+          <w:b/>
+          <w:bCs/>
+        </w:rPr>
+        <w:t>&lt; 0.135</w:t>
+      </w:r>
+      <w:r>
+        <w:t xml:space="preserve"> and for the rest 5 folder would be </w:t>
+      </w:r>
+      <w:r>
+        <w:rPr>
+          <w:b/>
+          <w:bCs/>
+        </w:rPr>
+        <w:t>&lt; 0.125</w:t>
+      </w:r>
+      <w:r>
+        <w:t>.</w:t>
+      </w:r>
+    </w:p>
+    <w:p>
+      <w:pPr>
+        <w:rPr>
+          <w:sz w:val="40"/>
+          <w:szCs w:val="40"/>
+        </w:rPr>
+      </w:pPr>
+      <w:r>
+        <w:rPr>
+          <w:sz w:val="40"/>
+          <w:szCs w:val="40"/>
+        </w:rPr>
+        <w:t>Data Processing</w:t>
+      </w:r>
+    </w:p>
+    <w:p>
+      <w:r>
+        <w:t>As part of the data processing, I have done the following transformation / feature engineering.</w:t>
       </w:r>
     </w:p>
     <w:p>
@@ -26,155 +245,78 @@
         </w:numPr>
       </w:pPr>
       <w:r>
-        <w:t xml:space="preserve">Team member 1: </w:t>
+        <w:rPr>
+          <w:b/>
+          <w:bCs/>
+        </w:rPr>
+        <w:t xml:space="preserve">Drop the Feature </w:t>
+      </w:r>
+      <w:r>
+        <w:rPr>
+          <w:b/>
+          <w:bCs/>
+        </w:rPr>
+        <w:t>“</w:t>
       </w:r>
       <w:proofErr w:type="spellStart"/>
       <w:r>
         <w:rPr>
-          <w:color w:val="00B0F0"/>
-        </w:rPr>
-        <w:t>Sushanta</w:t>
+          <w:b/>
+          <w:bCs/>
+        </w:rPr>
+        <w:t>Garage_Yr_Blt</w:t>
       </w:r>
       <w:proofErr w:type="spellEnd"/>
       <w:r>
         <w:rPr>
-          <w:color w:val="00B0F0"/>
-        </w:rPr>
-        <w:t xml:space="preserve"> Panda (net Id = panda5)</w:t>
+          <w:b/>
+          <w:bCs/>
+        </w:rPr>
+        <w:t xml:space="preserve">” </w:t>
+      </w:r>
+      <w:r>
+        <w:rPr>
+          <w:b/>
+          <w:bCs/>
+        </w:rPr>
+        <w:t>which has lots of ‘Na’</w:t>
+      </w:r>
+      <w:r>
+        <w:t xml:space="preserve">– </w:t>
+      </w:r>
+      <w:r>
+        <w:t>Dropped the feature which has lots of ‘</w:t>
+      </w:r>
+      <w:proofErr w:type="spellStart"/>
+      <w:r>
+        <w:t>na</w:t>
+      </w:r>
+      <w:proofErr w:type="spellEnd"/>
+      <w:r>
+        <w:t>’. Previously impute the value, where ‘</w:t>
+      </w:r>
+      <w:proofErr w:type="spellStart"/>
+      <w:r>
+        <w:t>na</w:t>
+      </w:r>
+      <w:proofErr w:type="spellEnd"/>
+      <w:r>
+        <w:t>’ is being filled by “0”. However</w:t>
+      </w:r>
+      <w:r>
+        <w:t xml:space="preserve">, </w:t>
+      </w:r>
+      <w:r>
+        <w:t>dropping the feature seems increase the test accuracy to “0.</w:t>
+      </w:r>
+      <w:r>
+        <w:t>004”.</w:t>
       </w:r>
     </w:p>
     <w:p>
       <w:pPr>
         <w:pStyle w:val="ListParagraph"/>
-        <w:numPr>
-          <w:ilvl w:val="1"/>
-          <w:numId w:val="1"/>
-        </w:numPr>
-      </w:pPr>
-      <w:r>
-        <w:t>Developed the code end-to-end and submitted the code and the report.</w:t>
-      </w:r>
-    </w:p>
-    <w:p>
-      <w:pPr>
-        <w:rPr>
-          <w:sz w:val="40"/>
-          <w:szCs w:val="40"/>
-        </w:rPr>
-      </w:pPr>
-      <w:r>
-        <w:rPr>
-          <w:sz w:val="40"/>
-          <w:szCs w:val="40"/>
-        </w:rPr>
-        <w:t>Introduction to Ames Housing Dataset</w:t>
-      </w:r>
-    </w:p>
-    <w:p>
-      <w:pPr>
-        <w:rPr>
-          <w:sz w:val="40"/>
-          <w:szCs w:val="40"/>
-        </w:rPr>
-      </w:pPr>
-      <w:r>
-        <w:rPr>
-          <w:sz w:val="40"/>
-          <w:szCs w:val="40"/>
-        </w:rPr>
-        <w:t>Goal</w:t>
-      </w:r>
-    </w:p>
-    <w:p>
-      <w:pPr>
-        <w:rPr>
-          <w:sz w:val="40"/>
-          <w:szCs w:val="40"/>
-        </w:rPr>
-      </w:pPr>
-      <w:r>
-        <w:t>Goal of the Project is to predict the “</w:t>
-      </w:r>
-      <w:proofErr w:type="spellStart"/>
-      <w:r>
-        <w:t>Sale_Price</w:t>
-      </w:r>
-      <w:proofErr w:type="spellEnd"/>
-      <w:r>
-        <w:t xml:space="preserve">” of the Ames Housing Dataset </w:t>
-      </w:r>
-      <w:r>
-        <w:t>where we need to create 2 separate model, 1</w:t>
-      </w:r>
-      <w:r>
-        <w:rPr>
-          <w:vertAlign w:val="superscript"/>
-        </w:rPr>
-        <w:t>st</w:t>
-      </w:r>
-      <w:r>
-        <w:t xml:space="preserve"> is from the Linear Regression Category (Lasso / Ridge or Elastic net)</w:t>
-      </w:r>
-      <w:r>
-        <w:t xml:space="preserve"> </w:t>
-      </w:r>
-      <w:r>
-        <w:t>and 2</w:t>
-      </w:r>
-      <w:r>
-        <w:rPr>
-          <w:vertAlign w:val="superscript"/>
-        </w:rPr>
-        <w:t>nd</w:t>
-      </w:r>
-      <w:r>
-        <w:t xml:space="preserve"> is from the boosting (Random Forest / </w:t>
-      </w:r>
-      <w:proofErr w:type="spellStart"/>
-      <w:r>
-        <w:t>Xgboost</w:t>
-      </w:r>
-      <w:proofErr w:type="spellEnd"/>
-      <w:r>
-        <w:t xml:space="preserve"> or Light GBM). The metric to measure the accuracy would be the Root Mean Square Error (RMSE), where the ‘</w:t>
-      </w:r>
-      <w:proofErr w:type="spellStart"/>
-      <w:r>
-        <w:t>Sale_Price</w:t>
-      </w:r>
-      <w:proofErr w:type="spellEnd"/>
-      <w:r>
-        <w:t>’ would be converted in the log scale. We have given 10 folder sets (Train.csv + Test.csv), where after the model is being trained the test accuracy of the 1</w:t>
-      </w:r>
-      <w:r>
-        <w:rPr>
-          <w:vertAlign w:val="superscript"/>
-        </w:rPr>
-        <w:t>st</w:t>
-      </w:r>
-      <w:r>
-        <w:t xml:space="preserve"> 5 folder should be below &lt; 0.135 and for the rest 5 folder would be &lt; 0.125.</w:t>
-      </w:r>
-    </w:p>
-    <w:p>
-      <w:pPr>
-        <w:rPr>
-          <w:sz w:val="40"/>
-          <w:szCs w:val="40"/>
-        </w:rPr>
-      </w:pPr>
-      <w:r>
-        <w:rPr>
-          <w:sz w:val="40"/>
-          <w:szCs w:val="40"/>
-        </w:rPr>
-        <w:t>Data Processing</w:t>
-      </w:r>
-    </w:p>
-    <w:p>
-      <w:r>
-        <w:t>As part of the data processing, I have done the following transformation / feature engineering.</w:t>
-      </w:r>
+      </w:pPr>
     </w:p>
     <w:p>
       <w:pPr>
@@ -189,55 +331,20 @@
           <w:b/>
           <w:bCs/>
         </w:rPr>
-        <w:t>Drop Feature which has lots of “NA” value</w:t>
-      </w:r>
-      <w:r>
-        <w:t xml:space="preserve"> – </w:t>
-      </w:r>
-      <w:r>
-        <w:t>Removed the column ‘‘</w:t>
-      </w:r>
-      <w:proofErr w:type="spellStart"/>
-      <w:r>
-        <w:t>Garage_Yr_Blt</w:t>
-      </w:r>
-      <w:proofErr w:type="spellEnd"/>
-      <w:r>
-        <w:t>’ which has lots of ‘NA’ value. Previously have tried to impute from ‘NA’ to ‘0’, however it seems dropping of the feature in its entirety has improved the test accuracy by 0.5</w:t>
-      </w:r>
-    </w:p>
-    <w:p>
-      <w:pPr>
-        <w:pStyle w:val="ListParagraph"/>
-      </w:pPr>
-    </w:p>
-    <w:p>
-      <w:pPr>
-        <w:pStyle w:val="ListParagraph"/>
-        <w:numPr>
-          <w:ilvl w:val="0"/>
-          <w:numId w:val="1"/>
-        </w:numPr>
-      </w:pPr>
+        <w:t>Drop</w:t>
+      </w:r>
       <w:r>
         <w:rPr>
           <w:b/>
           <w:bCs/>
         </w:rPr>
-        <w:t>Drop</w:t>
+        <w:t xml:space="preserve"> </w:t>
       </w:r>
       <w:r>
         <w:rPr>
           <w:b/>
           <w:bCs/>
         </w:rPr>
-        <w:t xml:space="preserve"> </w:t>
-      </w:r>
-      <w:r>
-        <w:rPr>
-          <w:b/>
-          <w:bCs/>
-        </w:rPr>
         <w:t>Feature</w:t>
       </w:r>
       <w:r>
@@ -257,13 +364,10 @@
         <w:pStyle w:val="ListParagraph"/>
       </w:pPr>
       <w:r>
-        <w:rPr>
-          <w:noProof/>
-        </w:rPr>
         <w:drawing>
-          <wp:inline distT="0" distB="0" distL="0" distR="0" wp14:anchorId="378EC00F" wp14:editId="735F3869">
-            <wp:extent cx="5937250" cy="685800"/>
-            <wp:effectExtent l="0" t="0" r="6350" b="0"/>
+          <wp:inline distT="0" distB="0" distL="0" distR="0" wp14:anchorId="7491007F" wp14:editId="637ED129">
+            <wp:extent cx="5943600" cy="542290"/>
+            <wp:effectExtent l="0" t="0" r="0" b="3810"/>
             <wp:docPr id="3" name="Picture 3"/>
             <wp:cNvGraphicFramePr>
               <a:graphicFrameLocks xmlns:a="http://schemas.openxmlformats.org/drawingml/2006/main" noChangeAspect="1"/>
@@ -272,36 +376,23 @@
               <a:graphicData uri="http://schemas.openxmlformats.org/drawingml/2006/picture">
                 <pic:pic xmlns:pic="http://schemas.openxmlformats.org/drawingml/2006/picture">
                   <pic:nvPicPr>
-                    <pic:cNvPr id="0" name="Picture 3"/>
-                    <pic:cNvPicPr>
-                      <a:picLocks noChangeAspect="1" noChangeArrowheads="1"/>
-                    </pic:cNvPicPr>
+                    <pic:cNvPr id="1" name=""/>
+                    <pic:cNvPicPr/>
                   </pic:nvPicPr>
                   <pic:blipFill>
-                    <a:blip r:embed="rId5">
-                      <a:extLst>
-                        <a:ext uri="{28A0092B-C50C-407E-A947-70E740481C1C}">
-                          <a14:useLocalDpi xmlns:a14="http://schemas.microsoft.com/office/drawing/2010/main" val="0"/>
-                        </a:ext>
-                      </a:extLst>
-                    </a:blip>
-                    <a:srcRect/>
+                    <a:blip r:embed="rId6"/>
                     <a:stretch>
                       <a:fillRect/>
                     </a:stretch>
                   </pic:blipFill>
-                  <pic:spPr bwMode="auto">
+                  <pic:spPr>
                     <a:xfrm>
                       <a:off x="0" y="0"/>
-                      <a:ext cx="5937250" cy="685800"/>
+                      <a:ext cx="5943600" cy="542290"/>
                     </a:xfrm>
                     <a:prstGeom prst="rect">
                       <a:avLst/>
                     </a:prstGeom>
-                    <a:noFill/>
-                    <a:ln>
-                      <a:noFill/>
-                    </a:ln>
                   </pic:spPr>
                 </pic:pic>
               </a:graphicData>
@@ -314,16 +405,26 @@
       <w:pPr>
         <w:pStyle w:val="ListParagraph"/>
       </w:pPr>
-    </w:p>
-    <w:p>
-      <w:pPr>
-        <w:pStyle w:val="ListParagraph"/>
-      </w:pPr>
       <w:r>
         <w:t>All the above features have been dropped because the only 1 value of the features holds &gt; 95% of the data, which kind of noise and impact the accuracy.</w:t>
       </w:r>
       <w:r>
-        <w:t xml:space="preserve"> Also verified, by removing these variables, improve the accuracy of the model.</w:t>
+        <w:t xml:space="preserve"> </w:t>
+      </w:r>
+      <w:r>
+        <w:t xml:space="preserve">After </w:t>
+      </w:r>
+      <w:r>
+        <w:t xml:space="preserve">removing these variables, the </w:t>
+      </w:r>
+      <w:r>
+        <w:t xml:space="preserve">test </w:t>
+      </w:r>
+      <w:r>
+        <w:t xml:space="preserve">accuracy </w:t>
+      </w:r>
+      <w:r>
+        <w:t>improves.</w:t>
       </w:r>
     </w:p>
     <w:p>
@@ -347,10 +448,25 @@
         <w:t>Converting Features into Dummy Variable</w:t>
       </w:r>
       <w:r>
-        <w:t xml:space="preserve"> – Converting all the Categorical Features into dummy variable. If a feature as “N” levels, created “N-1” columns for the same features with prefix as the column name.</w:t>
-      </w:r>
-      <w:r>
-        <w:t xml:space="preserve"> Used the Pandas function “get_dummies” to achieve this, below is the code snippet.</w:t>
+        <w:t xml:space="preserve"> – Converting all the Categorical Features into dummy variable. If a feature as “N” levels, created “N-1” </w:t>
+      </w:r>
+      <w:r>
+        <w:t>features</w:t>
+      </w:r>
+      <w:r>
+        <w:t xml:space="preserve"> for the same features with prefix as the column name.</w:t>
+      </w:r>
+      <w:r>
+        <w:t xml:space="preserve"> Used the Pandas function “get_dummies” to achieve this</w:t>
+      </w:r>
+      <w:r>
+        <w:t xml:space="preserve">. </w:t>
+      </w:r>
+      <w:r>
+        <w:t>This improves the accuracy 0.17 to 0.12 (around 0.06 RMSE)</w:t>
+      </w:r>
+      <w:r>
+        <w:t>. Below is the code snippet</w:t>
       </w:r>
     </w:p>
     <w:p>
@@ -361,10 +477,11 @@
         <w:rPr>
           <w:noProof/>
         </w:rPr>
+        <w:lastRenderedPageBreak/>
         <w:drawing>
-          <wp:inline distT="0" distB="0" distL="0" distR="0" wp14:anchorId="7C12BDE9" wp14:editId="65DFA626">
+          <wp:inline distT="0" distB="0" distL="0" distR="0" wp14:anchorId="7C12BDE9" wp14:editId="098431FF">
             <wp:extent cx="5943600" cy="527050"/>
-            <wp:effectExtent l="19050" t="0" r="19050" b="196850"/>
+            <wp:effectExtent l="152400" t="152400" r="342900" b="349250"/>
             <wp:docPr id="1" name="Picture 1"/>
             <wp:cNvGraphicFramePr>
               <a:graphicFrameLocks xmlns:a="http://schemas.openxmlformats.org/drawingml/2006/main" noChangeAspect="1"/>
@@ -379,7 +496,7 @@
                     </pic:cNvPicPr>
                   </pic:nvPicPr>
                   <pic:blipFill>
-                    <a:blip r:embed="rId6">
+                    <a:blip r:embed="rId7">
                       <a:extLst>
                         <a:ext uri="{28A0092B-C50C-407E-A947-70E740481C1C}">
                           <a14:useLocalDpi xmlns:a14="http://schemas.microsoft.com/office/drawing/2010/main" val="0"/>
@@ -396,21 +513,18 @@
                       <a:off x="0" y="0"/>
                       <a:ext cx="5943600" cy="527050"/>
                     </a:xfrm>
-                    <a:prstGeom prst="roundRect">
-                      <a:avLst>
-                        <a:gd name="adj" fmla="val 8594"/>
-                      </a:avLst>
+                    <a:prstGeom prst="rect">
+                      <a:avLst/>
                     </a:prstGeom>
-                    <a:solidFill>
-                      <a:srgbClr val="FFFFFF">
-                        <a:shade val="85000"/>
-                      </a:srgbClr>
-                    </a:solidFill>
                     <a:ln>
                       <a:noFill/>
                     </a:ln>
                     <a:effectLst>
-                      <a:reflection blurRad="12700" stA="38000" endPos="28000" dist="5000" dir="5400000" sy="-100000" algn="bl" rotWithShape="0"/>
+                      <a:outerShdw blurRad="292100" dist="139700" dir="2700000" algn="tl" rotWithShape="0">
+                        <a:srgbClr val="333333">
+                          <a:alpha val="65000"/>
+                        </a:srgbClr>
+                      </a:outerShdw>
                     </a:effectLst>
                   </pic:spPr>
                 </pic:pic>
@@ -425,14 +539,11 @@
         <w:pStyle w:val="ListParagraph"/>
       </w:pPr>
       <w:r>
-        <w:lastRenderedPageBreak/>
-        <w:t>While converting into the dummy variable, the train and test set have been merged before the “get_dummies” implemented into the data frame.</w:t>
-      </w:r>
-    </w:p>
-    <w:p>
-      <w:pPr>
-        <w:pStyle w:val="ListParagraph"/>
-      </w:pPr>
+        <w:t>While converting into the dummy variable, the train and test set have been merged before the “get_dummies” implemented into the data frame</w:t>
+      </w:r>
+      <w:r>
+        <w:t>, as the code snippet below.</w:t>
+      </w:r>
     </w:p>
     <w:p>
       <w:pPr>
@@ -460,7 +571,7 @@
                     </pic:cNvPicPr>
                   </pic:nvPicPr>
                   <pic:blipFill>
-                    <a:blip r:embed="rId7">
+                    <a:blip r:embed="rId8">
                       <a:extLst>
                         <a:ext uri="{28A0092B-C50C-407E-A947-70E740481C1C}">
                           <a14:useLocalDpi xmlns:a14="http://schemas.microsoft.com/office/drawing/2010/main" val="0"/>
@@ -509,7 +620,6 @@
           <w:numId w:val="1"/>
         </w:numPr>
       </w:pPr>
-      <w:proofErr w:type="spellStart"/>
       <w:r>
         <w:rPr>
           <w:b/>
@@ -517,29 +627,18 @@
         </w:rPr>
         <w:t>Winsorization</w:t>
       </w:r>
-      <w:proofErr w:type="spellEnd"/>
-      <w:r>
-        <w:t xml:space="preserve"> – </w:t>
-      </w:r>
-      <w:proofErr w:type="spellStart"/>
-      <w:r>
-        <w:t>Winsorized</w:t>
-      </w:r>
-      <w:proofErr w:type="spellEnd"/>
-      <w:r>
-        <w:t xml:space="preserve"> the following continuous variables to cap the value to 0.95 qua</w:t>
+      <w:r>
+        <w:t xml:space="preserve"> – Winsorized the following continuous variables to cap the value to 0.95 qua</w:t>
       </w:r>
       <w:r>
         <w:t>n</w:t>
       </w:r>
       <w:r>
-        <w:t>tile.</w:t>
-      </w:r>
-    </w:p>
-    <w:p>
-      <w:pPr>
-        <w:pStyle w:val="ListParagraph"/>
-      </w:pPr>
+        <w:t>tile</w:t>
+      </w:r>
+      <w:r>
+        <w:t>, for the following feature set.</w:t>
+      </w:r>
     </w:p>
     <w:p>
       <w:pPr>
@@ -567,7 +666,7 @@
                     </pic:cNvPicPr>
                   </pic:nvPicPr>
                   <pic:blipFill>
-                    <a:blip r:embed="rId8">
+                    <a:blip r:embed="rId9">
                       <a:extLst>
                         <a:ext uri="{28A0092B-C50C-407E-A947-70E740481C1C}">
                           <a14:useLocalDpi xmlns:a14="http://schemas.microsoft.com/office/drawing/2010/main" val="0"/>
@@ -614,191 +713,27 @@
         </w:numPr>
       </w:pPr>
       <w:r>
-        <w:t xml:space="preserve">Cross Validation – Used 10 K Fold Cross Validation </w:t>
-      </w:r>
-      <w:r>
-        <w:t>to validate the model and test out the best hyper parameter to gain highest accuracy</w:t>
-      </w:r>
-      <w:r>
-        <w:t xml:space="preserve">. Below is the screen shot for the Cross Validation for the 2 model, Lasso &amp; </w:t>
-      </w:r>
-      <w:proofErr w:type="spellStart"/>
-      <w:r>
-        <w:t>Xgboost</w:t>
-      </w:r>
-      <w:proofErr w:type="spellEnd"/>
-    </w:p>
-    <w:p>
-      <w:pPr>
-        <w:pStyle w:val="ListParagraph"/>
-      </w:pPr>
-    </w:p>
-    <w:tbl>
-      <w:tblPr>
-        <w:tblStyle w:val="TableGrid"/>
-        <w:tblW w:w="0" w:type="auto"/>
-        <w:tblInd w:w="720" w:type="dxa"/>
-        <w:tblLook w:val="04A0" w:firstRow="1" w:lastRow="0" w:firstColumn="1" w:lastColumn="0" w:noHBand="0" w:noVBand="1"/>
-      </w:tblPr>
-      <w:tblGrid>
-        <w:gridCol w:w="4545"/>
-        <w:gridCol w:w="4085"/>
-      </w:tblGrid>
-      <w:tr>
-        <w:tc>
-          <w:tcPr>
-            <w:tcW w:w="4675" w:type="dxa"/>
-            <w:shd w:val="clear" w:color="auto" w:fill="A5A5A5" w:themeFill="accent3"/>
-          </w:tcPr>
-          <w:p>
-            <w:pPr>
-              <w:pStyle w:val="ListParagraph"/>
-              <w:ind w:left="0"/>
-            </w:pPr>
-            <w:r>
-              <w:t>Lasso</w:t>
-            </w:r>
-          </w:p>
-        </w:tc>
-        <w:tc>
-          <w:tcPr>
-            <w:tcW w:w="4675" w:type="dxa"/>
-            <w:shd w:val="clear" w:color="auto" w:fill="A5A5A5" w:themeFill="accent3"/>
-          </w:tcPr>
-          <w:p>
-            <w:pPr>
-              <w:pStyle w:val="ListParagraph"/>
-              <w:ind w:left="0"/>
-            </w:pPr>
-            <w:proofErr w:type="spellStart"/>
-            <w:r>
-              <w:t>Xgboost</w:t>
-            </w:r>
-            <w:proofErr w:type="spellEnd"/>
-          </w:p>
-        </w:tc>
-      </w:tr>
-      <w:tr>
-        <w:tc>
-          <w:tcPr>
-            <w:tcW w:w="4675" w:type="dxa"/>
-          </w:tcPr>
-          <w:p>
-            <w:pPr>
-              <w:pStyle w:val="ListParagraph"/>
-              <w:ind w:left="0"/>
-            </w:pPr>
-          </w:p>
-          <w:p>
-            <w:pPr>
-              <w:pStyle w:val="ListParagraph"/>
-              <w:ind w:left="0"/>
-            </w:pPr>
-            <w:r>
-              <w:drawing>
-                <wp:inline distT="0" distB="0" distL="0" distR="0" wp14:anchorId="0C30E665" wp14:editId="4B0360F2">
-                  <wp:extent cx="2584840" cy="611966"/>
-                  <wp:effectExtent l="0" t="0" r="0" b="0"/>
-                  <wp:docPr id="2" name="Picture 2"/>
-                  <wp:cNvGraphicFramePr>
-                    <a:graphicFrameLocks xmlns:a="http://schemas.openxmlformats.org/drawingml/2006/main" noChangeAspect="1"/>
-                  </wp:cNvGraphicFramePr>
-                  <a:graphic xmlns:a="http://schemas.openxmlformats.org/drawingml/2006/main">
-                    <a:graphicData uri="http://schemas.openxmlformats.org/drawingml/2006/picture">
-                      <pic:pic xmlns:pic="http://schemas.openxmlformats.org/drawingml/2006/picture">
-                        <pic:nvPicPr>
-                          <pic:cNvPr id="1" name=""/>
-                          <pic:cNvPicPr/>
-                        </pic:nvPicPr>
-                        <pic:blipFill>
-                          <a:blip r:embed="rId9"/>
-                          <a:stretch>
-                            <a:fillRect/>
-                          </a:stretch>
-                        </pic:blipFill>
-                        <pic:spPr>
-                          <a:xfrm>
-                            <a:off x="0" y="0"/>
-                            <a:ext cx="2771167" cy="656079"/>
-                          </a:xfrm>
-                          <a:prstGeom prst="rect">
-                            <a:avLst/>
-                          </a:prstGeom>
-                        </pic:spPr>
-                      </pic:pic>
-                    </a:graphicData>
-                  </a:graphic>
-                </wp:inline>
-              </w:drawing>
-            </w:r>
-          </w:p>
-          <w:p>
-            <w:pPr>
-              <w:pStyle w:val="ListParagraph"/>
-              <w:ind w:left="0"/>
-            </w:pPr>
-          </w:p>
-        </w:tc>
-        <w:tc>
-          <w:tcPr>
-            <w:tcW w:w="4675" w:type="dxa"/>
-          </w:tcPr>
-          <w:p>
-            <w:pPr>
-              <w:pStyle w:val="ListParagraph"/>
-              <w:ind w:left="0"/>
-            </w:pPr>
-          </w:p>
-          <w:p>
-            <w:pPr>
-              <w:pStyle w:val="ListParagraph"/>
-              <w:ind w:left="0"/>
-            </w:pPr>
-            <w:r>
-              <w:drawing>
-                <wp:inline distT="0" distB="0" distL="0" distR="0" wp14:anchorId="54A261D9" wp14:editId="4C31E53D">
-                  <wp:extent cx="1714189" cy="621760"/>
-                  <wp:effectExtent l="0" t="0" r="635" b="635"/>
-                  <wp:docPr id="7" name="Picture 7"/>
-                  <wp:cNvGraphicFramePr>
-                    <a:graphicFrameLocks xmlns:a="http://schemas.openxmlformats.org/drawingml/2006/main" noChangeAspect="1"/>
-                  </wp:cNvGraphicFramePr>
-                  <a:graphic xmlns:a="http://schemas.openxmlformats.org/drawingml/2006/main">
-                    <a:graphicData uri="http://schemas.openxmlformats.org/drawingml/2006/picture">
-                      <pic:pic xmlns:pic="http://schemas.openxmlformats.org/drawingml/2006/picture">
-                        <pic:nvPicPr>
-                          <pic:cNvPr id="1" name=""/>
-                          <pic:cNvPicPr/>
-                        </pic:nvPicPr>
-                        <pic:blipFill>
-                          <a:blip r:embed="rId10"/>
-                          <a:stretch>
-                            <a:fillRect/>
-                          </a:stretch>
-                        </pic:blipFill>
-                        <pic:spPr>
-                          <a:xfrm>
-                            <a:off x="0" y="0"/>
-                            <a:ext cx="1761612" cy="638961"/>
-                          </a:xfrm>
-                          <a:prstGeom prst="rect">
-                            <a:avLst/>
-                          </a:prstGeom>
-                        </pic:spPr>
-                      </pic:pic>
-                    </a:graphicData>
-                  </a:graphic>
-                </wp:inline>
-              </w:drawing>
-            </w:r>
-          </w:p>
-        </w:tc>
-      </w:tr>
-    </w:tbl>
-    <w:p>
-      <w:pPr>
-        <w:pStyle w:val="ListParagraph"/>
-      </w:pPr>
+        <w:rPr>
+          <w:b/>
+          <w:bCs/>
+        </w:rPr>
+        <w:t>Cross Validation</w:t>
+      </w:r>
+      <w:r>
+        <w:t xml:space="preserve"> – Used 10 K Fold Cross Validation </w:t>
+      </w:r>
+      <w:r>
+        <w:t xml:space="preserve">to validate the model and test out the best hyper parameter to gain </w:t>
+      </w:r>
+      <w:r>
+        <w:t>good</w:t>
+      </w:r>
+      <w:r>
+        <w:t xml:space="preserve"> accuracy</w:t>
+      </w:r>
+      <w:r>
+        <w:t xml:space="preserve">. </w:t>
+      </w:r>
     </w:p>
     <w:p>
       <w:pPr>
@@ -865,6 +800,38 @@
       <w:r>
         <w:t>). It seems the Validation and test error is lowest for the alpha = 0.001</w:t>
       </w:r>
+      <w:r>
+        <w:t xml:space="preserve">. This is the L1 regularization term, higher the value of alpha, the, model will be more conservative and </w:t>
+      </w:r>
+      <w:r>
+        <w:t>control the overfitting. Found the value of alpha = 0.0001 which gives the best accuracy on the validation test as well as on the test set</w:t>
+      </w:r>
+      <w:r>
+        <w:t>.</w:t>
+      </w:r>
+      <w:r>
+        <w:t xml:space="preserve"> </w:t>
+      </w:r>
+    </w:p>
+    <w:p>
+      <w:pPr>
+        <w:pStyle w:val="ListParagraph"/>
+        <w:numPr>
+          <w:ilvl w:val="0"/>
+          <w:numId w:val="2"/>
+        </w:numPr>
+        <w:rPr>
+          <w:b/>
+          <w:bCs/>
+        </w:rPr>
+      </w:pPr>
+      <w:r>
+        <w:rPr>
+          <w:b/>
+          <w:bCs/>
+        </w:rPr>
+        <w:t>Xgboost (Boosting Model)</w:t>
+      </w:r>
     </w:p>
     <w:p>
       <w:pPr>
@@ -875,14 +842,10 @@
         </w:numPr>
       </w:pPr>
       <w:r>
-        <w:t xml:space="preserve">Total Time taken for processing a single train.csv &amp; test.csv is around </w:t>
-      </w:r>
-      <w:r>
-        <w:rPr>
-          <w:b/>
-          <w:bCs/>
-        </w:rPr>
-        <w:t>2 second</w:t>
+        <w:t xml:space="preserve">Created the Xgboost model </w:t>
+      </w:r>
+      <w:r>
+        <w:t>with the same feature set which is used for the Lasso</w:t>
       </w:r>
     </w:p>
     <w:p>
@@ -894,117 +857,23 @@
         </w:numPr>
       </w:pPr>
       <w:r>
-        <w:t xml:space="preserve">One Hot Encoding, where the categorical variable is converted into one hot and 1 value per Feature’s value (and dropping 1 feature from the overall) helps the accuracy jumps around from 0.17 to 0.12 (around 0.06 RMSE) </w:t>
-      </w:r>
-    </w:p>
-    <w:p>
-      <w:pPr>
-        <w:pStyle w:val="ListParagraph"/>
-        <w:numPr>
-          <w:ilvl w:val="1"/>
-          <w:numId w:val="2"/>
-        </w:numPr>
-      </w:pPr>
+        <w:t xml:space="preserve">Used the hyperparameter </w:t>
+      </w:r>
       <w:proofErr w:type="spellStart"/>
       <w:r>
-        <w:t>Winsorization</w:t>
+        <w:t>colsample_bytreee</w:t>
       </w:r>
       <w:proofErr w:type="spellEnd"/>
       <w:r>
-        <w:t xml:space="preserve"> helps to improves the accuracy around 0.002 for some of the fold.</w:t>
-      </w:r>
-    </w:p>
-    <w:p>
-      <w:pPr>
-        <w:ind w:left="1080"/>
-      </w:pPr>
-    </w:p>
-    <w:p>
-      <w:pPr>
-        <w:pStyle w:val="ListParagraph"/>
-        <w:numPr>
-          <w:ilvl w:val="0"/>
-          <w:numId w:val="2"/>
-        </w:numPr>
-        <w:rPr>
-          <w:b/>
-          <w:bCs/>
-        </w:rPr>
-      </w:pPr>
+        <w:t xml:space="preserve"> = 0.1, </w:t>
+      </w:r>
       <w:proofErr w:type="spellStart"/>
       <w:r>
-        <w:rPr>
-          <w:b/>
-          <w:bCs/>
-        </w:rPr>
-        <w:t>Xgboost</w:t>
+        <w:t>learning_rate</w:t>
       </w:r>
       <w:proofErr w:type="spellEnd"/>
       <w:r>
-        <w:rPr>
-          <w:b/>
-          <w:bCs/>
-        </w:rPr>
-        <w:t xml:space="preserve"> (Boosting Model)</w:t>
-      </w:r>
-    </w:p>
-    <w:p>
-      <w:pPr>
-        <w:pStyle w:val="ListParagraph"/>
-        <w:numPr>
-          <w:ilvl w:val="1"/>
-          <w:numId w:val="2"/>
-        </w:numPr>
-      </w:pPr>
-      <w:r>
-        <w:t xml:space="preserve">Created the </w:t>
-      </w:r>
-      <w:proofErr w:type="spellStart"/>
-      <w:r>
-        <w:t>Xgboost</w:t>
-      </w:r>
-      <w:proofErr w:type="spellEnd"/>
-      <w:r>
-        <w:t xml:space="preserve"> model </w:t>
-      </w:r>
-      <w:r>
-        <w:t>with the same feature set which is used for the Lasso</w:t>
-      </w:r>
-    </w:p>
-    <w:p>
-      <w:pPr>
-        <w:pStyle w:val="ListParagraph"/>
-        <w:numPr>
-          <w:ilvl w:val="1"/>
-          <w:numId w:val="2"/>
-        </w:numPr>
-      </w:pPr>
-      <w:r>
-        <w:t xml:space="preserve">Used the hyperparameter </w:t>
-      </w:r>
-      <w:proofErr w:type="spellStart"/>
-      <w:r>
-        <w:t>colsample_bytreee</w:t>
-      </w:r>
-      <w:proofErr w:type="spellEnd"/>
-      <w:r>
-        <w:t xml:space="preserve"> = 0.1, </w:t>
-      </w:r>
-      <w:proofErr w:type="spellStart"/>
-      <w:r>
-        <w:t>learning_rate</w:t>
-      </w:r>
-      <w:proofErr w:type="spellEnd"/>
-      <w:r>
-        <w:t xml:space="preserve"> = 0.04, </w:t>
-      </w:r>
-      <w:proofErr w:type="spellStart"/>
-      <w:r>
-        <w:t>max_depth</w:t>
-      </w:r>
-      <w:proofErr w:type="spellEnd"/>
-      <w:r>
-        <w:t xml:space="preserve"> = 25, alpha = 1 and n_estimators = 1000</w:t>
+        <w:t xml:space="preserve"> = 0.04, max_depth = 25, alpha = 1 and n_estimators = 1000</w:t>
       </w:r>
     </w:p>
     <w:p>
@@ -1016,7 +885,9 @@
         </w:numPr>
       </w:pPr>
       <w:r>
-        <w:lastRenderedPageBreak/>
+        <w:t xml:space="preserve">Learning rate is the step size which helps to reach the optimum in join with the n_estimators (that many times, needs to use to update the parameters). </w:t>
+      </w:r>
+      <w:r>
         <w:t xml:space="preserve">Decrease the </w:t>
       </w:r>
       <w:proofErr w:type="spellStart"/>
@@ -1025,7 +896,22 @@
       </w:r>
       <w:proofErr w:type="spellEnd"/>
       <w:r>
-        <w:t xml:space="preserve"> to 0.001 or 0.0001 with increase in n_estimators = 10000 will not help to increase the accuracy. </w:t>
+        <w:t xml:space="preserve"> </w:t>
+      </w:r>
+      <w:r>
+        <w:t xml:space="preserve">from 0.04 to </w:t>
+      </w:r>
+      <w:r>
+        <w:t>0.01</w:t>
+      </w:r>
+      <w:r>
+        <w:t xml:space="preserve"> / 0.001 / 0.0001</w:t>
+      </w:r>
+      <w:r>
+        <w:t>,</w:t>
+      </w:r>
+      <w:r>
+        <w:t xml:space="preserve"> with increase in n_estimators = 10000 will not help to increase the accuracy. </w:t>
       </w:r>
       <w:proofErr w:type="spellStart"/>
       <w:r>
@@ -1034,6 +920,26 @@
       <w:proofErr w:type="spellEnd"/>
       <w:r>
         <w:t xml:space="preserve"> = 0.04 helps to gives better accuracy.</w:t>
+      </w:r>
+      <w:r>
+        <w:t xml:space="preserve"> This is the boosting step, small the number, </w:t>
+      </w:r>
+      <w:proofErr w:type="spellStart"/>
+      <w:r>
+        <w:t>n_estimator</w:t>
+      </w:r>
+      <w:proofErr w:type="spellEnd"/>
+      <w:r>
+        <w:t xml:space="preserve"> is needed to reach the optimum</w:t>
+      </w:r>
+      <w:r>
+        <w:t xml:space="preserve">, where I have </w:t>
+      </w:r>
+      <w:r>
+        <w:t>chosen</w:t>
+      </w:r>
+      <w:r>
+        <w:t xml:space="preserve"> the n_estimators = 1000.</w:t>
       </w:r>
     </w:p>
     <w:p>
@@ -1045,7 +951,41 @@
         </w:numPr>
       </w:pPr>
       <w:r>
-        <w:t>Increasing the “alpha” value will decrease the accuracy of the model</w:t>
+        <w:lastRenderedPageBreak/>
+        <w:t xml:space="preserve">Increasing the “alpha” </w:t>
+      </w:r>
+      <w:r>
+        <w:t xml:space="preserve">(L1 regularization on weights) </w:t>
+      </w:r>
+      <w:r>
+        <w:t>value will decrease the accuracy of the model</w:t>
+      </w:r>
+      <w:r>
+        <w:t xml:space="preserve">. Because the </w:t>
+      </w:r>
+      <w:r>
+        <w:t>higher the va</w:t>
+      </w:r>
+      <w:r>
+        <w:t>l</w:t>
+      </w:r>
+      <w:r>
+        <w:t xml:space="preserve">ue of alpha, model </w:t>
+      </w:r>
+      <w:r>
+        <w:t>will be more conservative</w:t>
+      </w:r>
+      <w:r>
+        <w:t xml:space="preserve">, and will </w:t>
+      </w:r>
+      <w:r>
+        <w:t>not be</w:t>
+      </w:r>
+      <w:r>
+        <w:t xml:space="preserve"> able to predict the unknown/unseen data</w:t>
+      </w:r>
+      <w:r>
+        <w:t>.</w:t>
       </w:r>
     </w:p>
     <w:p>
@@ -1057,66 +997,23 @@
         </w:numPr>
       </w:pPr>
       <w:r>
-        <w:t>Decreasing “</w:t>
-      </w:r>
-      <w:proofErr w:type="spellStart"/>
-      <w:r>
-        <w:t>max_depth</w:t>
-      </w:r>
-      <w:proofErr w:type="spellEnd"/>
-      <w:r>
-        <w:t>” decrease the accuracy. However, after increasing from certain value like 25 or 30, the accuracy doesn’t improve. Hence, keeping the “</w:t>
-      </w:r>
-      <w:proofErr w:type="spellStart"/>
-      <w:r>
-        <w:t>max_depth</w:t>
-      </w:r>
-      <w:proofErr w:type="spellEnd"/>
-      <w:r>
-        <w:t>” to “25”</w:t>
+        <w:t>Decreasing “max_depth” decrease the accuracy. However, after increasing from certain value like 25 or 30, the accuracy doesn’t improve. Hence, keeping the “max_depth” to “25”</w:t>
+      </w:r>
+      <w:r>
+        <w:t xml:space="preserve">. This is the maximum depth of the tree. Increasing the value will make the model more complex, as deeper branch will be created form the feature split. More the model will complex, little flexibility to predict the new </w:t>
+      </w:r>
+      <w:r>
+        <w:t>/ unknown data</w:t>
+      </w:r>
+      <w:r>
+        <w:t>. Hence, the optimum value I have choose is around “25”</w:t>
       </w:r>
     </w:p>
     <w:p>
       <w:pPr>
         <w:pStyle w:val="ListParagraph"/>
-        <w:numPr>
-          <w:ilvl w:val="1"/>
-          <w:numId w:val="2"/>
-        </w:numPr>
-      </w:pPr>
-      <w:r>
-        <w:t xml:space="preserve"> </w:t>
-      </w:r>
-      <w:proofErr w:type="spellStart"/>
-      <w:r>
-        <w:t>Xgboost</w:t>
-      </w:r>
-      <w:proofErr w:type="spellEnd"/>
-      <w:r>
-        <w:t xml:space="preserve"> seems taking more time around </w:t>
-      </w:r>
-      <w:r>
-        <w:rPr>
-          <w:b/>
-          <w:bCs/>
-        </w:rPr>
-        <w:t>40 – 50</w:t>
-      </w:r>
-      <w:r>
-        <w:t xml:space="preserve"> seconds to train and predict for a given folder.</w:t>
-      </w:r>
-    </w:p>
-    <w:p>
-      <w:pPr>
-        <w:pStyle w:val="ListParagraph"/>
-        <w:numPr>
-          <w:ilvl w:val="1"/>
-          <w:numId w:val="2"/>
-        </w:numPr>
-      </w:pPr>
-      <w:r>
-        <w:t>One Hot Encoding, where the categorical variable is converted into one hot and 1 value per Feature’s value (and dropping 1 feature from the overall) helps the accuracy jumps around from 0.17 to 0.12 (around 0.06 RMSE)</w:t>
-      </w:r>
+        <w:ind w:left="1440"/>
+      </w:pPr>
     </w:p>
     <w:p>
       <w:pPr>
@@ -1152,13 +1049,8 @@
           <w:szCs w:val="40"/>
         </w:rPr>
       </w:pPr>
-      <w:proofErr w:type="spellStart"/>
-      <w:r>
-        <w:t>Xgboost</w:t>
-      </w:r>
-      <w:proofErr w:type="spellEnd"/>
-      <w:r>
-        <w:t xml:space="preserve"> and Lasso seems to be performed in same with respect to accuracy in the Validation / Test Set</w:t>
+      <w:r>
+        <w:t>Xgboost and Lasso seems to be performed in same with respect to accuracy in the Validation / Test Set</w:t>
       </w:r>
     </w:p>
     <w:p>
@@ -1177,15 +1069,7 @@
         <w:t xml:space="preserve">Lasso seems to be </w:t>
       </w:r>
       <w:r>
-        <w:t xml:space="preserve">20/30 times faster as compare to </w:t>
-      </w:r>
-      <w:proofErr w:type="spellStart"/>
-      <w:r>
-        <w:t>Xgboost</w:t>
-      </w:r>
-      <w:proofErr w:type="spellEnd"/>
-      <w:r>
-        <w:t>, because of how boosting works with tree methods</w:t>
+        <w:t>20/30 times faster as compare to Xgboost, because of how boosting works with tree methods</w:t>
       </w:r>
     </w:p>
     <w:p>
@@ -1206,61 +1090,236 @@
     <w:tbl>
       <w:tblPr>
         <w:tblStyle w:val="TableGrid"/>
-        <w:tblW w:w="0" w:type="auto"/>
+        <w:tblW w:w="10480" w:type="dxa"/>
         <w:tblLook w:val="04A0" w:firstRow="1" w:lastRow="0" w:firstColumn="1" w:lastColumn="0" w:noHBand="0" w:noVBand="1"/>
       </w:tblPr>
       <w:tblGrid>
-        <w:gridCol w:w="1980"/>
-        <w:gridCol w:w="1701"/>
-        <w:gridCol w:w="1984"/>
+        <w:gridCol w:w="843"/>
+        <w:gridCol w:w="1254"/>
+        <w:gridCol w:w="1228"/>
+        <w:gridCol w:w="2165"/>
+        <w:gridCol w:w="1268"/>
+        <w:gridCol w:w="1228"/>
+        <w:gridCol w:w="2494"/>
       </w:tblGrid>
       <w:tr>
         <w:tc>
           <w:tcPr>
-            <w:tcW w:w="1980" w:type="dxa"/>
-          </w:tcPr>
-          <w:p>
-            <w:pPr>
-              <w:jc w:val="center"/>
-            </w:pPr>
-            <w:r>
+            <w:tcW w:w="843" w:type="dxa"/>
+            <w:tcBorders>
+              <w:bottom w:val="single" w:sz="4" w:space="0" w:color="auto"/>
+            </w:tcBorders>
+            <w:shd w:val="clear" w:color="auto" w:fill="5E5E5E"/>
+          </w:tcPr>
+          <w:p>
+            <w:pPr>
+              <w:jc w:val="center"/>
+              <w:rPr>
+                <w:color w:val="FFFFFF" w:themeColor="background1"/>
+              </w:rPr>
+            </w:pPr>
+            <w:r>
+              <w:rPr>
+                <w:color w:val="FFFFFF" w:themeColor="background1"/>
+              </w:rPr>
               <w:t>Folder</w:t>
             </w:r>
           </w:p>
         </w:tc>
         <w:tc>
           <w:tcPr>
-            <w:tcW w:w="1701" w:type="dxa"/>
-          </w:tcPr>
-          <w:p>
-            <w:pPr>
-              <w:jc w:val="center"/>
-            </w:pPr>
-            <w:r>
+            <w:tcW w:w="1254" w:type="dxa"/>
+            <w:shd w:val="clear" w:color="auto" w:fill="5E5E5E"/>
+          </w:tcPr>
+          <w:p>
+            <w:pPr>
+              <w:jc w:val="center"/>
+              <w:rPr>
+                <w:color w:val="FFFFFF" w:themeColor="background1"/>
+              </w:rPr>
+            </w:pPr>
+            <w:r>
+              <w:rPr>
+                <w:color w:val="FFFFFF" w:themeColor="background1"/>
+              </w:rPr>
               <w:t>Lasso</w:t>
             </w:r>
-          </w:p>
-        </w:tc>
-        <w:tc>
-          <w:tcPr>
-            <w:tcW w:w="1984" w:type="dxa"/>
-          </w:tcPr>
-          <w:p>
-            <w:pPr>
-              <w:jc w:val="center"/>
-            </w:pPr>
-            <w:proofErr w:type="spellStart"/>
-            <w:r>
+            <w:r>
+              <w:rPr>
+                <w:color w:val="FFFFFF" w:themeColor="background1"/>
+              </w:rPr>
+              <w:t xml:space="preserve"> </w:t>
+            </w:r>
+          </w:p>
+          <w:p>
+            <w:pPr>
+              <w:jc w:val="center"/>
+              <w:rPr>
+                <w:color w:val="FFFFFF" w:themeColor="background1"/>
+              </w:rPr>
+            </w:pPr>
+            <w:r>
+              <w:rPr>
+                <w:color w:val="FFFFFF" w:themeColor="background1"/>
+              </w:rPr>
+              <w:t>(Test Error)</w:t>
+            </w:r>
+          </w:p>
+        </w:tc>
+        <w:tc>
+          <w:tcPr>
+            <w:tcW w:w="1228" w:type="dxa"/>
+            <w:shd w:val="clear" w:color="auto" w:fill="5E5E5E"/>
+          </w:tcPr>
+          <w:p>
+            <w:pPr>
+              <w:jc w:val="center"/>
+              <w:rPr>
+                <w:color w:val="FFFFFF" w:themeColor="background1"/>
+              </w:rPr>
+            </w:pPr>
+            <w:r>
+              <w:rPr>
+                <w:color w:val="FFFFFF" w:themeColor="background1"/>
+              </w:rPr>
+              <w:t>Meet Benchmark</w:t>
+            </w:r>
+          </w:p>
+        </w:tc>
+        <w:tc>
+          <w:tcPr>
+            <w:tcW w:w="2165" w:type="dxa"/>
+            <w:shd w:val="clear" w:color="auto" w:fill="5E5E5E"/>
+          </w:tcPr>
+          <w:p>
+            <w:pPr>
+              <w:jc w:val="center"/>
+              <w:rPr>
+                <w:color w:val="FFFFFF" w:themeColor="background1"/>
+              </w:rPr>
+            </w:pPr>
+            <w:r>
+              <w:rPr>
+                <w:color w:val="FFFFFF" w:themeColor="background1"/>
+              </w:rPr>
+              <w:t>Lasso – Running Time</w:t>
+            </w:r>
+          </w:p>
+          <w:p>
+            <w:pPr>
+              <w:jc w:val="center"/>
+              <w:rPr>
+                <w:color w:val="FFFFFF" w:themeColor="background1"/>
+              </w:rPr>
+            </w:pPr>
+            <w:r>
+              <w:rPr>
+                <w:color w:val="FFFFFF" w:themeColor="background1"/>
+              </w:rPr>
+              <w:t>(In Seconds)</w:t>
+            </w:r>
+          </w:p>
+        </w:tc>
+        <w:tc>
+          <w:tcPr>
+            <w:tcW w:w="1268" w:type="dxa"/>
+            <w:shd w:val="clear" w:color="auto" w:fill="5E5E5E"/>
+          </w:tcPr>
+          <w:p>
+            <w:pPr>
+              <w:jc w:val="center"/>
+              <w:rPr>
+                <w:color w:val="FFFFFF" w:themeColor="background1"/>
+              </w:rPr>
+            </w:pPr>
+            <w:r>
+              <w:rPr>
+                <w:color w:val="FFFFFF" w:themeColor="background1"/>
+              </w:rPr>
               <w:t>Xgboost</w:t>
             </w:r>
-            <w:proofErr w:type="spellEnd"/>
+          </w:p>
+          <w:p>
+            <w:pPr>
+              <w:jc w:val="center"/>
+              <w:rPr>
+                <w:color w:val="FFFFFF" w:themeColor="background1"/>
+              </w:rPr>
+            </w:pPr>
+            <w:r>
+              <w:rPr>
+                <w:color w:val="FFFFFF" w:themeColor="background1"/>
+              </w:rPr>
+              <w:t>(Test Error)</w:t>
+            </w:r>
+          </w:p>
+        </w:tc>
+        <w:tc>
+          <w:tcPr>
+            <w:tcW w:w="1228" w:type="dxa"/>
+            <w:shd w:val="clear" w:color="auto" w:fill="5E5E5E"/>
+          </w:tcPr>
+          <w:p>
+            <w:pPr>
+              <w:jc w:val="center"/>
+              <w:rPr>
+                <w:color w:val="FFFFFF" w:themeColor="background1"/>
+              </w:rPr>
+            </w:pPr>
+            <w:r>
+              <w:rPr>
+                <w:color w:val="FFFFFF" w:themeColor="background1"/>
+              </w:rPr>
+              <w:t>Meet Benchmark</w:t>
+            </w:r>
+          </w:p>
+        </w:tc>
+        <w:tc>
+          <w:tcPr>
+            <w:tcW w:w="2494" w:type="dxa"/>
+            <w:shd w:val="clear" w:color="auto" w:fill="5E5E5E"/>
+          </w:tcPr>
+          <w:p>
+            <w:pPr>
+              <w:jc w:val="center"/>
+              <w:rPr>
+                <w:color w:val="FFFFFF" w:themeColor="background1"/>
+              </w:rPr>
+            </w:pPr>
+            <w:r>
+              <w:rPr>
+                <w:color w:val="FFFFFF" w:themeColor="background1"/>
+              </w:rPr>
+              <w:t>Xgboost</w:t>
+            </w:r>
+            <w:r>
+              <w:rPr>
+                <w:color w:val="FFFFFF" w:themeColor="background1"/>
+              </w:rPr>
+              <w:t xml:space="preserve"> – Running Time</w:t>
+            </w:r>
+          </w:p>
+          <w:p>
+            <w:pPr>
+              <w:jc w:val="center"/>
+              <w:rPr>
+                <w:color w:val="FFFFFF" w:themeColor="background1"/>
+              </w:rPr>
+            </w:pPr>
+            <w:r>
+              <w:rPr>
+                <w:color w:val="FFFFFF" w:themeColor="background1"/>
+              </w:rPr>
+              <w:t>(In Seconds)</w:t>
+            </w:r>
           </w:p>
         </w:tc>
       </w:tr>
       <w:tr>
         <w:tc>
           <w:tcPr>
-            <w:tcW w:w="1980" w:type="dxa"/>
+            <w:tcW w:w="843" w:type="dxa"/>
+            <w:shd w:val="clear" w:color="auto" w:fill="C1C1C1"/>
           </w:tcPr>
           <w:p>
             <w:pPr>
@@ -1273,7 +1332,7 @@
         </w:tc>
         <w:tc>
           <w:tcPr>
-            <w:tcW w:w="1701" w:type="dxa"/>
+            <w:tcW w:w="1254" w:type="dxa"/>
           </w:tcPr>
           <w:p>
             <w:pPr>
@@ -1286,14 +1345,81 @@
         </w:tc>
         <w:tc>
           <w:tcPr>
-            <w:tcW w:w="1984" w:type="dxa"/>
-          </w:tcPr>
-          <w:p>
-            <w:pPr>
-              <w:jc w:val="center"/>
-            </w:pPr>
-            <w:r>
-              <w:t>0.126</w:t>
+            <w:tcW w:w="1228" w:type="dxa"/>
+          </w:tcPr>
+          <w:p>
+            <w:pPr>
+              <w:jc w:val="center"/>
+              <w:rPr>
+                <w:color w:val="00B050"/>
+              </w:rPr>
+            </w:pPr>
+            <w:r>
+              <w:rPr>
+                <w:color w:val="00B050"/>
+              </w:rPr>
+              <w:t>Yes</w:t>
+            </w:r>
+          </w:p>
+        </w:tc>
+        <w:tc>
+          <w:tcPr>
+            <w:tcW w:w="2165" w:type="dxa"/>
+          </w:tcPr>
+          <w:p>
+            <w:pPr>
+              <w:jc w:val="center"/>
+            </w:pPr>
+            <w:r>
+              <w:t>0.13</w:t>
+            </w:r>
+          </w:p>
+        </w:tc>
+        <w:tc>
+          <w:tcPr>
+            <w:tcW w:w="1268" w:type="dxa"/>
+          </w:tcPr>
+          <w:p>
+            <w:pPr>
+              <w:jc w:val="center"/>
+            </w:pPr>
+            <w:r>
+              <w:t>0.12</w:t>
+            </w:r>
+            <w:r>
+              <w:t>6</w:t>
+            </w:r>
+          </w:p>
+        </w:tc>
+        <w:tc>
+          <w:tcPr>
+            <w:tcW w:w="1228" w:type="dxa"/>
+          </w:tcPr>
+          <w:p>
+            <w:pPr>
+              <w:jc w:val="center"/>
+              <w:rPr>
+                <w:color w:val="00B050"/>
+              </w:rPr>
+            </w:pPr>
+            <w:r>
+              <w:rPr>
+                <w:color w:val="00B050"/>
+              </w:rPr>
+              <w:t>Yes</w:t>
+            </w:r>
+          </w:p>
+        </w:tc>
+        <w:tc>
+          <w:tcPr>
+            <w:tcW w:w="2494" w:type="dxa"/>
+          </w:tcPr>
+          <w:p>
+            <w:pPr>
+              <w:jc w:val="center"/>
+            </w:pPr>
+            <w:r>
+              <w:t>4.27</w:t>
             </w:r>
           </w:p>
         </w:tc>
@@ -1301,7 +1427,8 @@
       <w:tr>
         <w:tc>
           <w:tcPr>
-            <w:tcW w:w="1980" w:type="dxa"/>
+            <w:tcW w:w="843" w:type="dxa"/>
+            <w:shd w:val="clear" w:color="auto" w:fill="C1C1C1"/>
           </w:tcPr>
           <w:p>
             <w:pPr>
@@ -1314,7 +1441,7 @@
         </w:tc>
         <w:tc>
           <w:tcPr>
-            <w:tcW w:w="1701" w:type="dxa"/>
+            <w:tcW w:w="1254" w:type="dxa"/>
           </w:tcPr>
           <w:p>
             <w:pPr>
@@ -1327,14 +1454,81 @@
         </w:tc>
         <w:tc>
           <w:tcPr>
-            <w:tcW w:w="1984" w:type="dxa"/>
-          </w:tcPr>
-          <w:p>
-            <w:pPr>
-              <w:jc w:val="center"/>
-            </w:pPr>
-            <w:r>
-              <w:t>0.114</w:t>
+            <w:tcW w:w="1228" w:type="dxa"/>
+          </w:tcPr>
+          <w:p>
+            <w:pPr>
+              <w:jc w:val="center"/>
+              <w:rPr>
+                <w:color w:val="00B050"/>
+              </w:rPr>
+            </w:pPr>
+            <w:r>
+              <w:rPr>
+                <w:color w:val="00B050"/>
+              </w:rPr>
+              <w:t>Yes</w:t>
+            </w:r>
+          </w:p>
+        </w:tc>
+        <w:tc>
+          <w:tcPr>
+            <w:tcW w:w="2165" w:type="dxa"/>
+          </w:tcPr>
+          <w:p>
+            <w:pPr>
+              <w:jc w:val="center"/>
+            </w:pPr>
+            <w:r>
+              <w:t>0.25</w:t>
+            </w:r>
+          </w:p>
+        </w:tc>
+        <w:tc>
+          <w:tcPr>
+            <w:tcW w:w="1268" w:type="dxa"/>
+          </w:tcPr>
+          <w:p>
+            <w:pPr>
+              <w:jc w:val="center"/>
+            </w:pPr>
+            <w:r>
+              <w:t>0.11</w:t>
+            </w:r>
+            <w:r>
+              <w:t>7</w:t>
+            </w:r>
+          </w:p>
+        </w:tc>
+        <w:tc>
+          <w:tcPr>
+            <w:tcW w:w="1228" w:type="dxa"/>
+          </w:tcPr>
+          <w:p>
+            <w:pPr>
+              <w:jc w:val="center"/>
+              <w:rPr>
+                <w:color w:val="00B050"/>
+              </w:rPr>
+            </w:pPr>
+            <w:r>
+              <w:rPr>
+                <w:color w:val="00B050"/>
+              </w:rPr>
+              <w:t>Yes</w:t>
+            </w:r>
+          </w:p>
+        </w:tc>
+        <w:tc>
+          <w:tcPr>
+            <w:tcW w:w="2494" w:type="dxa"/>
+          </w:tcPr>
+          <w:p>
+            <w:pPr>
+              <w:jc w:val="center"/>
+            </w:pPr>
+            <w:r>
+              <w:t>4.22</w:t>
             </w:r>
           </w:p>
         </w:tc>
@@ -1342,7 +1536,8 @@
       <w:tr>
         <w:tc>
           <w:tcPr>
-            <w:tcW w:w="1980" w:type="dxa"/>
+            <w:tcW w:w="843" w:type="dxa"/>
+            <w:shd w:val="clear" w:color="auto" w:fill="C1C1C1"/>
           </w:tcPr>
           <w:p>
             <w:pPr>
@@ -1355,7 +1550,7 @@
         </w:tc>
         <w:tc>
           <w:tcPr>
-            <w:tcW w:w="1701" w:type="dxa"/>
+            <w:tcW w:w="1254" w:type="dxa"/>
           </w:tcPr>
           <w:p>
             <w:pPr>
@@ -1368,14 +1563,81 @@
         </w:tc>
         <w:tc>
           <w:tcPr>
-            <w:tcW w:w="1984" w:type="dxa"/>
-          </w:tcPr>
-          <w:p>
-            <w:pPr>
-              <w:jc w:val="center"/>
-            </w:pPr>
-            <w:r>
-              <w:t>0.126</w:t>
+            <w:tcW w:w="1228" w:type="dxa"/>
+          </w:tcPr>
+          <w:p>
+            <w:pPr>
+              <w:jc w:val="center"/>
+              <w:rPr>
+                <w:color w:val="00B050"/>
+              </w:rPr>
+            </w:pPr>
+            <w:r>
+              <w:rPr>
+                <w:color w:val="00B050"/>
+              </w:rPr>
+              <w:t>Yes</w:t>
+            </w:r>
+          </w:p>
+        </w:tc>
+        <w:tc>
+          <w:tcPr>
+            <w:tcW w:w="2165" w:type="dxa"/>
+          </w:tcPr>
+          <w:p>
+            <w:pPr>
+              <w:jc w:val="center"/>
+            </w:pPr>
+            <w:r>
+              <w:t>0.13</w:t>
+            </w:r>
+          </w:p>
+        </w:tc>
+        <w:tc>
+          <w:tcPr>
+            <w:tcW w:w="1268" w:type="dxa"/>
+          </w:tcPr>
+          <w:p>
+            <w:pPr>
+              <w:jc w:val="center"/>
+            </w:pPr>
+            <w:r>
+              <w:t>0.12</w:t>
+            </w:r>
+            <w:r>
+              <w:t>6</w:t>
+            </w:r>
+          </w:p>
+        </w:tc>
+        <w:tc>
+          <w:tcPr>
+            <w:tcW w:w="1228" w:type="dxa"/>
+          </w:tcPr>
+          <w:p>
+            <w:pPr>
+              <w:jc w:val="center"/>
+              <w:rPr>
+                <w:color w:val="00B050"/>
+              </w:rPr>
+            </w:pPr>
+            <w:r>
+              <w:rPr>
+                <w:color w:val="00B050"/>
+              </w:rPr>
+              <w:t>Yes</w:t>
+            </w:r>
+          </w:p>
+        </w:tc>
+        <w:tc>
+          <w:tcPr>
+            <w:tcW w:w="2494" w:type="dxa"/>
+          </w:tcPr>
+          <w:p>
+            <w:pPr>
+              <w:jc w:val="center"/>
+            </w:pPr>
+            <w:r>
+              <w:t>4.32</w:t>
             </w:r>
           </w:p>
         </w:tc>
@@ -1383,7 +1645,8 @@
       <w:tr>
         <w:tc>
           <w:tcPr>
-            <w:tcW w:w="1980" w:type="dxa"/>
+            <w:tcW w:w="843" w:type="dxa"/>
+            <w:shd w:val="clear" w:color="auto" w:fill="C1C1C1"/>
           </w:tcPr>
           <w:p>
             <w:pPr>
@@ -1396,7 +1659,7 @@
         </w:tc>
         <w:tc>
           <w:tcPr>
-            <w:tcW w:w="1701" w:type="dxa"/>
+            <w:tcW w:w="1254" w:type="dxa"/>
           </w:tcPr>
           <w:p>
             <w:pPr>
@@ -1409,14 +1672,81 @@
         </w:tc>
         <w:tc>
           <w:tcPr>
-            <w:tcW w:w="1984" w:type="dxa"/>
-          </w:tcPr>
-          <w:p>
-            <w:pPr>
-              <w:jc w:val="center"/>
-            </w:pPr>
-            <w:r>
-              <w:t>0.132</w:t>
+            <w:tcW w:w="1228" w:type="dxa"/>
+          </w:tcPr>
+          <w:p>
+            <w:pPr>
+              <w:jc w:val="center"/>
+              <w:rPr>
+                <w:color w:val="00B050"/>
+              </w:rPr>
+            </w:pPr>
+            <w:r>
+              <w:rPr>
+                <w:color w:val="00B050"/>
+              </w:rPr>
+              <w:t>Yes</w:t>
+            </w:r>
+          </w:p>
+        </w:tc>
+        <w:tc>
+          <w:tcPr>
+            <w:tcW w:w="2165" w:type="dxa"/>
+          </w:tcPr>
+          <w:p>
+            <w:pPr>
+              <w:jc w:val="center"/>
+            </w:pPr>
+            <w:r>
+              <w:t>0.22</w:t>
+            </w:r>
+          </w:p>
+        </w:tc>
+        <w:tc>
+          <w:tcPr>
+            <w:tcW w:w="1268" w:type="dxa"/>
+          </w:tcPr>
+          <w:p>
+            <w:pPr>
+              <w:jc w:val="center"/>
+            </w:pPr>
+            <w:r>
+              <w:t>0.13</w:t>
+            </w:r>
+            <w:r>
+              <w:t>3</w:t>
+            </w:r>
+          </w:p>
+        </w:tc>
+        <w:tc>
+          <w:tcPr>
+            <w:tcW w:w="1228" w:type="dxa"/>
+          </w:tcPr>
+          <w:p>
+            <w:pPr>
+              <w:jc w:val="center"/>
+              <w:rPr>
+                <w:color w:val="00B050"/>
+              </w:rPr>
+            </w:pPr>
+            <w:r>
+              <w:rPr>
+                <w:color w:val="00B050"/>
+              </w:rPr>
+              <w:t>Yes</w:t>
+            </w:r>
+          </w:p>
+        </w:tc>
+        <w:tc>
+          <w:tcPr>
+            <w:tcW w:w="2494" w:type="dxa"/>
+          </w:tcPr>
+          <w:p>
+            <w:pPr>
+              <w:jc w:val="center"/>
+            </w:pPr>
+            <w:r>
+              <w:t>4.22</w:t>
             </w:r>
           </w:p>
         </w:tc>
@@ -1424,7 +1754,8 @@
       <w:tr>
         <w:tc>
           <w:tcPr>
-            <w:tcW w:w="1980" w:type="dxa"/>
+            <w:tcW w:w="843" w:type="dxa"/>
+            <w:shd w:val="clear" w:color="auto" w:fill="C1C1C1"/>
           </w:tcPr>
           <w:p>
             <w:pPr>
@@ -1437,7 +1768,7 @@
         </w:tc>
         <w:tc>
           <w:tcPr>
-            <w:tcW w:w="1701" w:type="dxa"/>
+            <w:tcW w:w="1254" w:type="dxa"/>
           </w:tcPr>
           <w:p>
             <w:pPr>
@@ -1450,14 +1781,81 @@
         </w:tc>
         <w:tc>
           <w:tcPr>
-            <w:tcW w:w="1984" w:type="dxa"/>
-          </w:tcPr>
-          <w:p>
-            <w:pPr>
-              <w:jc w:val="center"/>
-            </w:pPr>
-            <w:r>
-              <w:t>0.131</w:t>
+            <w:tcW w:w="1228" w:type="dxa"/>
+          </w:tcPr>
+          <w:p>
+            <w:pPr>
+              <w:jc w:val="center"/>
+              <w:rPr>
+                <w:color w:val="00B050"/>
+              </w:rPr>
+            </w:pPr>
+            <w:r>
+              <w:rPr>
+                <w:color w:val="00B050"/>
+              </w:rPr>
+              <w:t>Yes</w:t>
+            </w:r>
+          </w:p>
+        </w:tc>
+        <w:tc>
+          <w:tcPr>
+            <w:tcW w:w="2165" w:type="dxa"/>
+          </w:tcPr>
+          <w:p>
+            <w:pPr>
+              <w:jc w:val="center"/>
+            </w:pPr>
+            <w:r>
+              <w:t>0.13</w:t>
+            </w:r>
+          </w:p>
+        </w:tc>
+        <w:tc>
+          <w:tcPr>
+            <w:tcW w:w="1268" w:type="dxa"/>
+          </w:tcPr>
+          <w:p>
+            <w:pPr>
+              <w:jc w:val="center"/>
+            </w:pPr>
+            <w:r>
+              <w:t>0.13</w:t>
+            </w:r>
+            <w:r>
+              <w:t>1</w:t>
+            </w:r>
+          </w:p>
+        </w:tc>
+        <w:tc>
+          <w:tcPr>
+            <w:tcW w:w="1228" w:type="dxa"/>
+          </w:tcPr>
+          <w:p>
+            <w:pPr>
+              <w:jc w:val="center"/>
+              <w:rPr>
+                <w:color w:val="00B050"/>
+              </w:rPr>
+            </w:pPr>
+            <w:r>
+              <w:rPr>
+                <w:color w:val="00B050"/>
+              </w:rPr>
+              <w:t>Yes</w:t>
+            </w:r>
+          </w:p>
+        </w:tc>
+        <w:tc>
+          <w:tcPr>
+            <w:tcW w:w="2494" w:type="dxa"/>
+          </w:tcPr>
+          <w:p>
+            <w:pPr>
+              <w:jc w:val="center"/>
+            </w:pPr>
+            <w:r>
+              <w:t>4.31</w:t>
             </w:r>
           </w:p>
         </w:tc>
@@ -1465,7 +1863,8 @@
       <w:tr>
         <w:tc>
           <w:tcPr>
-            <w:tcW w:w="1980" w:type="dxa"/>
+            <w:tcW w:w="843" w:type="dxa"/>
+            <w:shd w:val="clear" w:color="auto" w:fill="C1C1C1"/>
           </w:tcPr>
           <w:p>
             <w:pPr>
@@ -1478,7 +1877,7 @@
         </w:tc>
         <w:tc>
           <w:tcPr>
-            <w:tcW w:w="1701" w:type="dxa"/>
+            <w:tcW w:w="1254" w:type="dxa"/>
           </w:tcPr>
           <w:p>
             <w:pPr>
@@ -1491,14 +1890,81 @@
         </w:tc>
         <w:tc>
           <w:tcPr>
-            <w:tcW w:w="1984" w:type="dxa"/>
-          </w:tcPr>
-          <w:p>
-            <w:pPr>
-              <w:jc w:val="center"/>
-            </w:pPr>
-            <w:r>
-              <w:t>0.124</w:t>
+            <w:tcW w:w="1228" w:type="dxa"/>
+          </w:tcPr>
+          <w:p>
+            <w:pPr>
+              <w:jc w:val="center"/>
+              <w:rPr>
+                <w:color w:val="00B050"/>
+              </w:rPr>
+            </w:pPr>
+            <w:r>
+              <w:rPr>
+                <w:color w:val="00B050"/>
+              </w:rPr>
+              <w:t>Yes</w:t>
+            </w:r>
+          </w:p>
+        </w:tc>
+        <w:tc>
+          <w:tcPr>
+            <w:tcW w:w="2165" w:type="dxa"/>
+          </w:tcPr>
+          <w:p>
+            <w:pPr>
+              <w:jc w:val="center"/>
+            </w:pPr>
+            <w:r>
+              <w:t>0.14</w:t>
+            </w:r>
+          </w:p>
+        </w:tc>
+        <w:tc>
+          <w:tcPr>
+            <w:tcW w:w="1268" w:type="dxa"/>
+          </w:tcPr>
+          <w:p>
+            <w:pPr>
+              <w:jc w:val="center"/>
+            </w:pPr>
+            <w:r>
+              <w:t>0.12</w:t>
+            </w:r>
+            <w:r>
+              <w:t>6</w:t>
+            </w:r>
+          </w:p>
+        </w:tc>
+        <w:tc>
+          <w:tcPr>
+            <w:tcW w:w="1228" w:type="dxa"/>
+          </w:tcPr>
+          <w:p>
+            <w:pPr>
+              <w:jc w:val="center"/>
+              <w:rPr>
+                <w:color w:val="00B050"/>
+              </w:rPr>
+            </w:pPr>
+            <w:r>
+              <w:rPr>
+                <w:color w:val="00B050"/>
+              </w:rPr>
+              <w:t>Yes</w:t>
+            </w:r>
+          </w:p>
+        </w:tc>
+        <w:tc>
+          <w:tcPr>
+            <w:tcW w:w="2494" w:type="dxa"/>
+          </w:tcPr>
+          <w:p>
+            <w:pPr>
+              <w:jc w:val="center"/>
+            </w:pPr>
+            <w:r>
+              <w:t>4.30</w:t>
             </w:r>
           </w:p>
         </w:tc>
@@ -1506,7 +1972,8 @@
       <w:tr>
         <w:tc>
           <w:tcPr>
-            <w:tcW w:w="1980" w:type="dxa"/>
+            <w:tcW w:w="843" w:type="dxa"/>
+            <w:shd w:val="clear" w:color="auto" w:fill="C1C1C1"/>
           </w:tcPr>
           <w:p>
             <w:pPr>
@@ -1519,7 +1986,7 @@
         </w:tc>
         <w:tc>
           <w:tcPr>
-            <w:tcW w:w="1701" w:type="dxa"/>
+            <w:tcW w:w="1254" w:type="dxa"/>
           </w:tcPr>
           <w:p>
             <w:pPr>
@@ -1532,14 +1999,81 @@
         </w:tc>
         <w:tc>
           <w:tcPr>
-            <w:tcW w:w="1984" w:type="dxa"/>
-          </w:tcPr>
-          <w:p>
-            <w:pPr>
-              <w:jc w:val="center"/>
-            </w:pPr>
-            <w:r>
-              <w:t>0.114</w:t>
+            <w:tcW w:w="1228" w:type="dxa"/>
+          </w:tcPr>
+          <w:p>
+            <w:pPr>
+              <w:jc w:val="center"/>
+              <w:rPr>
+                <w:color w:val="00B050"/>
+              </w:rPr>
+            </w:pPr>
+            <w:r>
+              <w:rPr>
+                <w:color w:val="00B050"/>
+              </w:rPr>
+              <w:t>Yes</w:t>
+            </w:r>
+          </w:p>
+        </w:tc>
+        <w:tc>
+          <w:tcPr>
+            <w:tcW w:w="2165" w:type="dxa"/>
+          </w:tcPr>
+          <w:p>
+            <w:pPr>
+              <w:jc w:val="center"/>
+            </w:pPr>
+            <w:r>
+              <w:t>0.22</w:t>
+            </w:r>
+          </w:p>
+        </w:tc>
+        <w:tc>
+          <w:tcPr>
+            <w:tcW w:w="1268" w:type="dxa"/>
+          </w:tcPr>
+          <w:p>
+            <w:pPr>
+              <w:jc w:val="center"/>
+            </w:pPr>
+            <w:r>
+              <w:t>0.11</w:t>
+            </w:r>
+            <w:r>
+              <w:t>6</w:t>
+            </w:r>
+          </w:p>
+        </w:tc>
+        <w:tc>
+          <w:tcPr>
+            <w:tcW w:w="1228" w:type="dxa"/>
+          </w:tcPr>
+          <w:p>
+            <w:pPr>
+              <w:jc w:val="center"/>
+              <w:rPr>
+                <w:color w:val="00B050"/>
+              </w:rPr>
+            </w:pPr>
+            <w:r>
+              <w:rPr>
+                <w:color w:val="00B050"/>
+              </w:rPr>
+              <w:t>Yes</w:t>
+            </w:r>
+          </w:p>
+        </w:tc>
+        <w:tc>
+          <w:tcPr>
+            <w:tcW w:w="2494" w:type="dxa"/>
+          </w:tcPr>
+          <w:p>
+            <w:pPr>
+              <w:jc w:val="center"/>
+            </w:pPr>
+            <w:r>
+              <w:t>4.18</w:t>
             </w:r>
           </w:p>
         </w:tc>
@@ -1547,7 +2081,8 @@
       <w:tr>
         <w:tc>
           <w:tcPr>
-            <w:tcW w:w="1980" w:type="dxa"/>
+            <w:tcW w:w="843" w:type="dxa"/>
+            <w:shd w:val="clear" w:color="auto" w:fill="C1C1C1"/>
           </w:tcPr>
           <w:p>
             <w:pPr>
@@ -1560,7 +2095,7 @@
         </w:tc>
         <w:tc>
           <w:tcPr>
-            <w:tcW w:w="1701" w:type="dxa"/>
+            <w:tcW w:w="1254" w:type="dxa"/>
           </w:tcPr>
           <w:p>
             <w:pPr>
@@ -1573,14 +2108,81 @@
         </w:tc>
         <w:tc>
           <w:tcPr>
-            <w:tcW w:w="1984" w:type="dxa"/>
-          </w:tcPr>
-          <w:p>
-            <w:pPr>
-              <w:jc w:val="center"/>
-            </w:pPr>
-            <w:r>
-              <w:t>0.126</w:t>
+            <w:tcW w:w="1228" w:type="dxa"/>
+          </w:tcPr>
+          <w:p>
+            <w:pPr>
+              <w:jc w:val="center"/>
+              <w:rPr>
+                <w:color w:val="00B050"/>
+              </w:rPr>
+            </w:pPr>
+            <w:r>
+              <w:rPr>
+                <w:color w:val="00B050"/>
+              </w:rPr>
+              <w:t>Yes</w:t>
+            </w:r>
+          </w:p>
+        </w:tc>
+        <w:tc>
+          <w:tcPr>
+            <w:tcW w:w="2165" w:type="dxa"/>
+          </w:tcPr>
+          <w:p>
+            <w:pPr>
+              <w:jc w:val="center"/>
+            </w:pPr>
+            <w:r>
+              <w:t>0.13</w:t>
+            </w:r>
+          </w:p>
+        </w:tc>
+        <w:tc>
+          <w:tcPr>
+            <w:tcW w:w="1268" w:type="dxa"/>
+          </w:tcPr>
+          <w:p>
+            <w:pPr>
+              <w:jc w:val="center"/>
+            </w:pPr>
+            <w:r>
+              <w:t>0.12</w:t>
+            </w:r>
+            <w:r>
+              <w:t>6</w:t>
+            </w:r>
+          </w:p>
+        </w:tc>
+        <w:tc>
+          <w:tcPr>
+            <w:tcW w:w="1228" w:type="dxa"/>
+          </w:tcPr>
+          <w:p>
+            <w:pPr>
+              <w:jc w:val="center"/>
+              <w:rPr>
+                <w:color w:val="00B050"/>
+              </w:rPr>
+            </w:pPr>
+            <w:r>
+              <w:rPr>
+                <w:color w:val="00B050"/>
+              </w:rPr>
+              <w:t>Yes</w:t>
+            </w:r>
+          </w:p>
+        </w:tc>
+        <w:tc>
+          <w:tcPr>
+            <w:tcW w:w="2494" w:type="dxa"/>
+          </w:tcPr>
+          <w:p>
+            <w:pPr>
+              <w:jc w:val="center"/>
+            </w:pPr>
+            <w:r>
+              <w:t>4.31</w:t>
             </w:r>
           </w:p>
         </w:tc>
@@ -1588,7 +2190,8 @@
       <w:tr>
         <w:tc>
           <w:tcPr>
-            <w:tcW w:w="1980" w:type="dxa"/>
+            <w:tcW w:w="843" w:type="dxa"/>
+            <w:shd w:val="clear" w:color="auto" w:fill="C1C1C1"/>
           </w:tcPr>
           <w:p>
             <w:pPr>
@@ -1601,7 +2204,7 @@
         </w:tc>
         <w:tc>
           <w:tcPr>
-            <w:tcW w:w="1701" w:type="dxa"/>
+            <w:tcW w:w="1254" w:type="dxa"/>
           </w:tcPr>
           <w:p>
             <w:pPr>
@@ -1614,14 +2217,81 @@
         </w:tc>
         <w:tc>
           <w:tcPr>
-            <w:tcW w:w="1984" w:type="dxa"/>
-          </w:tcPr>
-          <w:p>
-            <w:pPr>
-              <w:jc w:val="center"/>
-            </w:pPr>
-            <w:r>
-              <w:t>0.132</w:t>
+            <w:tcW w:w="1228" w:type="dxa"/>
+          </w:tcPr>
+          <w:p>
+            <w:pPr>
+              <w:jc w:val="center"/>
+              <w:rPr>
+                <w:color w:val="FF0000"/>
+              </w:rPr>
+            </w:pPr>
+            <w:r>
+              <w:rPr>
+                <w:color w:val="FF0000"/>
+              </w:rPr>
+              <w:t>No</w:t>
+            </w:r>
+          </w:p>
+        </w:tc>
+        <w:tc>
+          <w:tcPr>
+            <w:tcW w:w="2165" w:type="dxa"/>
+          </w:tcPr>
+          <w:p>
+            <w:pPr>
+              <w:jc w:val="center"/>
+            </w:pPr>
+            <w:r>
+              <w:t>0.23</w:t>
+            </w:r>
+          </w:p>
+        </w:tc>
+        <w:tc>
+          <w:tcPr>
+            <w:tcW w:w="1268" w:type="dxa"/>
+          </w:tcPr>
+          <w:p>
+            <w:pPr>
+              <w:jc w:val="center"/>
+            </w:pPr>
+            <w:r>
+              <w:t>0.13</w:t>
+            </w:r>
+            <w:r>
+              <w:t>2</w:t>
+            </w:r>
+          </w:p>
+        </w:tc>
+        <w:tc>
+          <w:tcPr>
+            <w:tcW w:w="1228" w:type="dxa"/>
+          </w:tcPr>
+          <w:p>
+            <w:pPr>
+              <w:jc w:val="center"/>
+              <w:rPr>
+                <w:color w:val="FF0000"/>
+              </w:rPr>
+            </w:pPr>
+            <w:r>
+              <w:rPr>
+                <w:color w:val="FF0000"/>
+              </w:rPr>
+              <w:t>No</w:t>
+            </w:r>
+          </w:p>
+        </w:tc>
+        <w:tc>
+          <w:tcPr>
+            <w:tcW w:w="2494" w:type="dxa"/>
+          </w:tcPr>
+          <w:p>
+            <w:pPr>
+              <w:jc w:val="center"/>
+            </w:pPr>
+            <w:r>
+              <w:t>4.29</w:t>
             </w:r>
           </w:p>
         </w:tc>
@@ -1629,7 +2299,8 @@
       <w:tr>
         <w:tc>
           <w:tcPr>
-            <w:tcW w:w="1980" w:type="dxa"/>
+            <w:tcW w:w="843" w:type="dxa"/>
+            <w:shd w:val="clear" w:color="auto" w:fill="C1C1C1"/>
           </w:tcPr>
           <w:p>
             <w:pPr>
@@ -1642,7 +2313,7 @@
         </w:tc>
         <w:tc>
           <w:tcPr>
-            <w:tcW w:w="1701" w:type="dxa"/>
+            <w:tcW w:w="1254" w:type="dxa"/>
           </w:tcPr>
           <w:p>
             <w:pPr>
@@ -1655,14 +2326,81 @@
         </w:tc>
         <w:tc>
           <w:tcPr>
-            <w:tcW w:w="1984" w:type="dxa"/>
-          </w:tcPr>
-          <w:p>
-            <w:pPr>
-              <w:jc w:val="center"/>
-            </w:pPr>
-            <w:r>
-              <w:t>0.131</w:t>
+            <w:tcW w:w="1228" w:type="dxa"/>
+          </w:tcPr>
+          <w:p>
+            <w:pPr>
+              <w:jc w:val="center"/>
+              <w:rPr>
+                <w:color w:val="FF0000"/>
+              </w:rPr>
+            </w:pPr>
+            <w:r>
+              <w:rPr>
+                <w:color w:val="FF0000"/>
+              </w:rPr>
+              <w:t>No</w:t>
+            </w:r>
+          </w:p>
+        </w:tc>
+        <w:tc>
+          <w:tcPr>
+            <w:tcW w:w="2165" w:type="dxa"/>
+          </w:tcPr>
+          <w:p>
+            <w:pPr>
+              <w:jc w:val="center"/>
+            </w:pPr>
+            <w:r>
+              <w:t>0.12</w:t>
+            </w:r>
+          </w:p>
+        </w:tc>
+        <w:tc>
+          <w:tcPr>
+            <w:tcW w:w="1268" w:type="dxa"/>
+          </w:tcPr>
+          <w:p>
+            <w:pPr>
+              <w:jc w:val="center"/>
+            </w:pPr>
+            <w:r>
+              <w:t>0.13</w:t>
+            </w:r>
+            <w:r>
+              <w:t>1</w:t>
+            </w:r>
+          </w:p>
+        </w:tc>
+        <w:tc>
+          <w:tcPr>
+            <w:tcW w:w="1228" w:type="dxa"/>
+          </w:tcPr>
+          <w:p>
+            <w:pPr>
+              <w:jc w:val="center"/>
+              <w:rPr>
+                <w:color w:val="FF0000"/>
+              </w:rPr>
+            </w:pPr>
+            <w:r>
+              <w:rPr>
+                <w:color w:val="FF0000"/>
+              </w:rPr>
+              <w:t>No</w:t>
+            </w:r>
+          </w:p>
+        </w:tc>
+        <w:tc>
+          <w:tcPr>
+            <w:tcW w:w="2494" w:type="dxa"/>
+          </w:tcPr>
+          <w:p>
+            <w:pPr>
+              <w:jc w:val="center"/>
+            </w:pPr>
+            <w:r>
+              <w:t>4.40</w:t>
             </w:r>
           </w:p>
         </w:tc>
@@ -1671,10 +2409,19 @@
     <w:p>
       <w:pPr>
         <w:rPr>
-          <w:sz w:val="40"/>
-          <w:szCs w:val="40"/>
-        </w:rPr>
-      </w:pPr>
+          <w:i/>
+          <w:iCs/>
+          <w:color w:val="FFC000"/>
+        </w:rPr>
+      </w:pPr>
+      <w:r>
+        <w:rPr>
+          <w:i/>
+          <w:iCs/>
+          <w:color w:val="FFC000"/>
+        </w:rPr>
+        <w:t>Note: The Running time is only for the Training and Prediction, not included the Loading of the Libraries / data (train.csv, test.csv) and pre-processing (One Hot, Winsorization, Dropping of variables)</w:t>
+      </w:r>
     </w:p>
     <w:p>
       <w:pPr>
@@ -1704,15 +2451,13 @@
         </w:rPr>
       </w:pPr>
       <w:r>
-        <w:t xml:space="preserve">iMac Pro (2017) 3.2 </w:t>
-      </w:r>
-      <w:proofErr w:type="spellStart"/>
-      <w:r>
-        <w:t>Ghz</w:t>
-      </w:r>
-      <w:proofErr w:type="spellEnd"/>
-      <w:r>
-        <w:t xml:space="preserve"> Intel Xeon W, 32 GB 2666 MHz DDR4</w:t>
+        <w:t>iMac Pro (2017) 3.2 G</w:t>
+      </w:r>
+      <w:r>
+        <w:t>H</w:t>
+      </w:r>
+      <w:r>
+        <w:t>z Intel Xeon W, 32 GB 2666 MHz DDR4</w:t>
       </w:r>
     </w:p>
     <w:p>
@@ -1727,13 +2472,8 @@
           <w:szCs w:val="40"/>
         </w:rPr>
       </w:pPr>
-      <w:proofErr w:type="spellStart"/>
-      <w:r>
-        <w:t>Jupyter</w:t>
-      </w:r>
-      <w:proofErr w:type="spellEnd"/>
-      <w:r>
-        <w:t xml:space="preserve"> Notebook 6.0.3, Python 3.7.8</w:t>
+      <w:r>
+        <w:t>Jupyter Notebook 6.0.3, Python 3.7.8</w:t>
       </w:r>
     </w:p>
     <w:p>
@@ -1748,147 +2488,35 @@
           <w:sz w:val="40"/>
           <w:szCs w:val="40"/>
         </w:rPr>
-        <w:t>Running Time</w:t>
-      </w:r>
-    </w:p>
-    <w:tbl>
-      <w:tblPr>
-        <w:tblStyle w:val="TableGrid"/>
-        <w:tblW w:w="0" w:type="auto"/>
-        <w:tblLook w:val="04A0" w:firstRow="1" w:lastRow="0" w:firstColumn="1" w:lastColumn="0" w:noHBand="0" w:noVBand="1"/>
-      </w:tblPr>
-      <w:tblGrid>
-        <w:gridCol w:w="3256"/>
-        <w:gridCol w:w="1701"/>
-      </w:tblGrid>
-      <w:tr>
-        <w:tc>
-          <w:tcPr>
-            <w:tcW w:w="3256" w:type="dxa"/>
-          </w:tcPr>
-          <w:p>
-            <w:r>
-              <w:t>Total Time Taken</w:t>
-            </w:r>
-          </w:p>
-        </w:tc>
-        <w:tc>
-          <w:tcPr>
-            <w:tcW w:w="1701" w:type="dxa"/>
-          </w:tcPr>
-          <w:p>
-            <w:pPr>
-              <w:jc w:val="right"/>
-            </w:pPr>
-            <w:r>
-              <w:t>4.7 Seconds</w:t>
-            </w:r>
-          </w:p>
-        </w:tc>
-      </w:tr>
-      <w:tr>
-        <w:tc>
-          <w:tcPr>
-            <w:tcW w:w="3256" w:type="dxa"/>
-          </w:tcPr>
-          <w:p>
-            <w:r>
-              <w:lastRenderedPageBreak/>
-              <w:t>Lasso Training + Prediction</w:t>
-            </w:r>
-          </w:p>
-        </w:tc>
-        <w:tc>
-          <w:tcPr>
-            <w:tcW w:w="1701" w:type="dxa"/>
-          </w:tcPr>
-          <w:p>
-            <w:pPr>
-              <w:jc w:val="right"/>
-            </w:pPr>
-            <w:r>
-              <w:t>0.13 Seconds</w:t>
-            </w:r>
-          </w:p>
-        </w:tc>
-      </w:tr>
-      <w:tr>
-        <w:tc>
-          <w:tcPr>
-            <w:tcW w:w="3256" w:type="dxa"/>
-          </w:tcPr>
-          <w:p>
-            <w:proofErr w:type="spellStart"/>
-            <w:r>
-              <w:t>Xgboost</w:t>
-            </w:r>
-            <w:proofErr w:type="spellEnd"/>
-            <w:r>
-              <w:t xml:space="preserve"> Training + Prediction</w:t>
-            </w:r>
-          </w:p>
-        </w:tc>
-        <w:tc>
-          <w:tcPr>
-            <w:tcW w:w="1701" w:type="dxa"/>
-          </w:tcPr>
-          <w:p>
-            <w:pPr>
-              <w:jc w:val="right"/>
-            </w:pPr>
-            <w:r>
-              <w:t>4.28 Seconds</w:t>
-            </w:r>
-          </w:p>
-        </w:tc>
-      </w:tr>
-    </w:tbl>
-    <w:p>
-      <w:pPr>
+        <w:t>References</w:t>
+      </w:r>
+    </w:p>
+    <w:p>
+      <w:pPr>
+        <w:pStyle w:val="ListParagraph"/>
+        <w:numPr>
+          <w:ilvl w:val="0"/>
+          <w:numId w:val="3"/>
+        </w:numPr>
         <w:rPr>
           <w:sz w:val="40"/>
           <w:szCs w:val="40"/>
         </w:rPr>
       </w:pPr>
-    </w:p>
-    <w:p>
-      <w:pPr>
-        <w:rPr>
-          <w:sz w:val="40"/>
-          <w:szCs w:val="40"/>
-        </w:rPr>
-      </w:pPr>
-    </w:p>
-    <w:p>
-      <w:pPr>
-        <w:rPr>
-          <w:sz w:val="40"/>
-          <w:szCs w:val="40"/>
-        </w:rPr>
-      </w:pPr>
-      <w:r>
-        <w:rPr>
-          <w:sz w:val="40"/>
-          <w:szCs w:val="40"/>
-        </w:rPr>
-        <w:t>References</w:t>
-      </w:r>
-    </w:p>
-    <w:p>
-      <w:pPr>
-        <w:rPr>
-          <w:sz w:val="40"/>
-          <w:szCs w:val="40"/>
-        </w:rPr>
-      </w:pPr>
-    </w:p>
-    <w:p>
-      <w:pPr>
-        <w:rPr>
-          <w:sz w:val="40"/>
-          <w:szCs w:val="40"/>
-        </w:rPr>
-      </w:pPr>
+      <w:r>
+        <w:t xml:space="preserve">Winsorization - </w:t>
+      </w:r>
+      <w:hyperlink r:id="rId10" w:history="1">
+        <w:r>
+          <w:rPr>
+            <w:rStyle w:val="Hyperlink"/>
+          </w:rPr>
+          <w:t>https://piazza.com/class/kjvsp15j2g07ac?cid=191</w:t>
+        </w:r>
+      </w:hyperlink>
+      <w:r>
+        <w:t xml:space="preserve"> </w:t>
+      </w:r>
     </w:p>
     <w:sectPr>
       <w:pgSz w:w="12240" w:h="15840"/>
@@ -2775,6 +3403,59 @@
       </w:tblBorders>
     </w:tblPr>
   </w:style>
+  <w:style w:type="character" w:styleId="Hyperlink">
+    <w:name w:val="Hyperlink"/>
+    <w:basedOn w:val="DefaultParagraphFont"/>
+    <w:uiPriority w:val="99"/>
+    <w:unhideWhenUsed/>
+    <w:rsid w:val="001274C1"/>
+    <w:rPr>
+      <w:color w:val="0563C1" w:themeColor="hyperlink"/>
+      <w:u w:val="single"/>
+    </w:rPr>
+  </w:style>
+  <w:style w:type="character" w:styleId="UnresolvedMention">
+    <w:name w:val="Unresolved Mention"/>
+    <w:basedOn w:val="DefaultParagraphFont"/>
+    <w:uiPriority w:val="99"/>
+    <w:semiHidden/>
+    <w:unhideWhenUsed/>
+    <w:rsid w:val="001274C1"/>
+    <w:rPr>
+      <w:color w:val="605E5C"/>
+      <w:shd w:val="clear" w:color="auto" w:fill="E1DFDD"/>
+    </w:rPr>
+  </w:style>
+  <w:style w:type="paragraph" w:styleId="BalloonText">
+    <w:name w:val="Balloon Text"/>
+    <w:basedOn w:val="Normal"/>
+    <w:link w:val="BalloonTextChar"/>
+    <w:uiPriority w:val="99"/>
+    <w:semiHidden/>
+    <w:unhideWhenUsed/>
+    <w:rsid w:val="00D376AC"/>
+    <w:pPr>
+      <w:spacing w:after="0" w:line="240" w:lineRule="auto"/>
+    </w:pPr>
+    <w:rPr>
+      <w:rFonts w:ascii="Times New Roman" w:hAnsi="Times New Roman" w:cs="Times New Roman"/>
+      <w:sz w:val="18"/>
+      <w:szCs w:val="18"/>
+    </w:rPr>
+  </w:style>
+  <w:style w:type="character" w:customStyle="1" w:styleId="BalloonTextChar">
+    <w:name w:val="Balloon Text Char"/>
+    <w:basedOn w:val="DefaultParagraphFont"/>
+    <w:link w:val="BalloonText"/>
+    <w:uiPriority w:val="99"/>
+    <w:semiHidden/>
+    <w:rsid w:val="00D376AC"/>
+    <w:rPr>
+      <w:rFonts w:ascii="Times New Roman" w:hAnsi="Times New Roman" w:cs="Times New Roman"/>
+      <w:sz w:val="18"/>
+      <w:szCs w:val="18"/>
+    </w:rPr>
+  </w:style>
 </w:styles>
 </file>
 
@@ -3071,4 +3752,16 @@
     </a:ext>
   </a:extLst>
 </a:theme>
+</file>
+
+<file path=customXml/item1.xml><?xml version="1.0" encoding="utf-8"?>
+<b:Sources xmlns:b="http://schemas.openxmlformats.org/officeDocument/2006/bibliography" xmlns="http://schemas.openxmlformats.org/officeDocument/2006/bibliography" SelectedStyle="/APASixthEditionOfficeOnline.xsl" StyleName="APA" Version="6"/>
+</file>
+
+<file path=customXml/itemProps1.xml><?xml version="1.0" encoding="utf-8"?>
+<ds:datastoreItem xmlns:ds="http://schemas.openxmlformats.org/officeDocument/2006/customXml" ds:itemID="{C0F97B21-B468-CA46-8D82-1EC147032C9F}">
+  <ds:schemaRefs>
+    <ds:schemaRef ds:uri="http://schemas.openxmlformats.org/officeDocument/2006/bibliography"/>
+  </ds:schemaRefs>
+</ds:datastoreItem>
 </file>
</xml_diff>